<commit_message>
Added 3 diagrams to section 1
</commit_message>
<xml_diff>
--- a/SDD.docx
+++ b/SDD.docx
@@ -10,9 +10,7 @@
         </w:pBdr>
         <w:spacing w:before="240" w:after="720"/>
         <w:jc w:val="left"/>
-        <w:rPr>
-          <w:sz w:val="60"/>
-        </w:rPr>
+        <w:rPr/>
       </w:pPr>
       <w:r>
         <w:rPr/>
@@ -68,31 +66,15 @@
           <w:top w:val="single" w:sz="24" w:space="1" w:color="000000"/>
         </w:pBdr>
         <w:jc w:val="left"/>
-        <w:rPr/>
-      </w:pPr>
-      <w:r>
         <w:rPr>
           <w:sz w:val="60"/>
         </w:rPr>
-        <w:t xml:space="preserve">Software </w:t>
-      </w:r>
+      </w:pPr>
       <w:r>
         <w:rPr>
           <w:sz w:val="60"/>
         </w:rPr>
-        <w:t xml:space="preserve">Design          </w:t>
-      </w:r>
-      <w:r>
-        <w:rPr>
-          <w:sz w:val="60"/>
-        </w:rPr>
-        <w:t xml:space="preserve"> </w:t>
-      </w:r>
-      <w:r>
-        <w:rPr>
-          <w:sz w:val="60"/>
-        </w:rPr>
-        <w:t>Document</w:t>
+        <w:t>Software Design           Document</w:t>
       </w:r>
     </w:p>
     <w:p>
@@ -113,7 +95,9 @@
     <w:p>
       <w:pPr>
         <w:pStyle w:val="Title"/>
-        <w:rPr/>
+        <w:rPr>
+          <w:sz w:val="60"/>
+        </w:rPr>
       </w:pPr>
       <w:r>
         <w:rPr>
@@ -130,11 +114,7 @@
       </w:pPr>
       <w:r>
         <w:rPr/>
-        <w:t xml:space="preserve">Version </w:t>
-      </w:r>
-      <w:r>
-        <w:rPr/>
-        <w:t>1.0</w:t>
+        <w:t>Version 1.0</w:t>
       </w:r>
     </w:p>
     <w:p>
@@ -178,21 +158,14 @@
           <w:sz w:val="28"/>
           <w:szCs w:val="28"/>
         </w:rPr>
-        <w:t xml:space="preserve"> </w:t>
-      </w:r>
-      <w:r>
-        <w:rPr>
-          <w:sz w:val="28"/>
-          <w:szCs w:val="28"/>
-        </w:rPr>
-        <w:t>The Blondies</w:t>
+        <w:t xml:space="preserve"> The Blondies</w:t>
       </w:r>
     </w:p>
     <w:tbl>
       <w:tblPr>
         <w:tblW w:w="9726" w:type="dxa"/>
         <w:jc w:val="left"/>
-        <w:tblInd w:w="0" w:type="dxa"/>
+        <w:tblInd w:w="-108" w:type="dxa"/>
         <w:tblBorders/>
         <w:tblCellMar>
           <w:top w:w="0" w:type="dxa"/>
@@ -200,7 +173,6 @@
           <w:bottom w:w="0" w:type="dxa"/>
           <w:right w:w="108" w:type="dxa"/>
         </w:tblCellMar>
-        <w:tblLook w:noVBand="0" w:val="01e0" w:noHBand="0" w:lastColumn="1" w:firstColumn="1" w:lastRow="1" w:firstRow="1"/>
       </w:tblPr>
       <w:tblGrid>
         <w:gridCol w:w="3242"/>
@@ -222,7 +194,9 @@
               <w:pStyle w:val="ByLine"/>
               <w:spacing w:before="0" w:after="0"/>
               <w:jc w:val="left"/>
-              <w:rPr/>
+              <w:rPr>
+                <w:sz w:val="22"/>
+              </w:rPr>
             </w:pPr>
             <w:r>
               <w:rPr>
@@ -243,7 +217,9 @@
               <w:pStyle w:val="ByLine"/>
               <w:spacing w:before="0" w:after="0"/>
               <w:jc w:val="center"/>
-              <w:rPr/>
+              <w:rPr>
+                <w:sz w:val="22"/>
+              </w:rPr>
             </w:pPr>
             <w:r>
               <w:rPr>
@@ -264,7 +240,9 @@
               <w:pStyle w:val="ByLine"/>
               <w:spacing w:before="0" w:after="0"/>
               <w:jc w:val="center"/>
-              <w:rPr/>
+              <w:rPr>
+                <w:sz w:val="22"/>
+              </w:rPr>
             </w:pPr>
             <w:r>
               <w:rPr>
@@ -290,7 +268,9 @@
               <w:pStyle w:val="ByLine"/>
               <w:spacing w:before="0" w:after="0"/>
               <w:jc w:val="left"/>
-              <w:rPr/>
+              <w:rPr>
+                <w:sz w:val="22"/>
+              </w:rPr>
             </w:pPr>
             <w:r>
               <w:rPr>
@@ -311,7 +291,9 @@
               <w:pStyle w:val="ByLine"/>
               <w:spacing w:before="0" w:after="0"/>
               <w:jc w:val="center"/>
-              <w:rPr/>
+              <w:rPr>
+                <w:sz w:val="22"/>
+              </w:rPr>
             </w:pPr>
             <w:r>
               <w:rPr>
@@ -332,16 +314,16 @@
               <w:pStyle w:val="ByLine"/>
               <w:spacing w:before="0" w:after="0"/>
               <w:jc w:val="center"/>
-              <w:rPr/>
+              <w:rPr>
+                <w:sz w:val="22"/>
+              </w:rPr>
             </w:pPr>
-            <w:hyperlink r:id="rId3">
-              <w:r>
-                <w:rPr>
-                  <w:sz w:val="22"/>
-                </w:rPr>
-                <w:t>jacob.vantol@wsu.edu</w:t>
-              </w:r>
-            </w:hyperlink>
+            <w:r>
+              <w:rPr>
+                <w:sz w:val="22"/>
+              </w:rPr>
+              <w:t>jacob.vantol@wsu.edu</w:t>
+            </w:r>
           </w:p>
         </w:tc>
       </w:tr>
@@ -360,7 +342,9 @@
               <w:pStyle w:val="ByLine"/>
               <w:spacing w:before="0" w:after="0"/>
               <w:jc w:val="left"/>
-              <w:rPr/>
+              <w:rPr>
+                <w:sz w:val="22"/>
+              </w:rPr>
             </w:pPr>
             <w:r>
               <w:rPr>
@@ -381,7 +365,9 @@
               <w:pStyle w:val="ByLine"/>
               <w:spacing w:before="0" w:after="0"/>
               <w:jc w:val="center"/>
-              <w:rPr/>
+              <w:rPr>
+                <w:sz w:val="22"/>
+              </w:rPr>
             </w:pPr>
             <w:r>
               <w:rPr>
@@ -402,7 +388,9 @@
               <w:pStyle w:val="ByLine"/>
               <w:spacing w:before="0" w:after="0"/>
               <w:jc w:val="center"/>
-              <w:rPr/>
+              <w:rPr>
+                <w:sz w:val="22"/>
+              </w:rPr>
             </w:pPr>
             <w:r>
               <w:rPr>
@@ -460,7 +448,7 @@
       <w:tblPr>
         <w:tblW w:w="7767" w:type="dxa"/>
         <w:jc w:val="left"/>
-        <w:tblInd w:w="1809" w:type="dxa"/>
+        <w:tblInd w:w="1701" w:type="dxa"/>
         <w:tblBorders/>
         <w:tblCellMar>
           <w:top w:w="0" w:type="dxa"/>
@@ -468,11 +456,10 @@
           <w:bottom w:w="0" w:type="dxa"/>
           <w:right w:w="108" w:type="dxa"/>
         </w:tblCellMar>
-        <w:tblLook w:noVBand="0" w:val="01e0" w:noHBand="0" w:lastColumn="1" w:firstColumn="1" w:lastRow="1" w:firstRow="1"/>
       </w:tblPr>
       <w:tblGrid>
         <w:gridCol w:w="2977"/>
-        <w:gridCol w:w="4789"/>
+        <w:gridCol w:w="4790"/>
       </w:tblGrid>
       <w:tr>
         <w:trPr/>
@@ -486,9 +473,7 @@
             <w:pPr>
               <w:pStyle w:val="ByLine"/>
               <w:spacing w:before="120" w:after="0"/>
-              <w:rPr>
-                <w:sz w:val="22"/>
-              </w:rPr>
+              <w:rPr/>
             </w:pPr>
             <w:r>
               <w:rPr/>
@@ -498,7 +483,7 @@
         </w:tc>
         <w:tc>
           <w:tcPr>
-            <w:tcW w:w="4789" w:type="dxa"/>
+            <w:tcW w:w="4790" w:type="dxa"/>
             <w:tcBorders/>
             <w:shd w:fill="auto" w:val="clear"/>
           </w:tcPr>
@@ -544,7 +529,7 @@
         </w:tc>
         <w:tc>
           <w:tcPr>
-            <w:tcW w:w="4789" w:type="dxa"/>
+            <w:tcW w:w="4790" w:type="dxa"/>
             <w:tcBorders/>
             <w:shd w:fill="auto" w:val="clear"/>
           </w:tcPr>
@@ -553,7 +538,9 @@
               <w:pStyle w:val="ByLine"/>
               <w:spacing w:before="120" w:after="0"/>
               <w:jc w:val="left"/>
-              <w:rPr/>
+              <w:rPr>
+                <w:sz w:val="22"/>
+              </w:rPr>
             </w:pPr>
             <w:r>
               <w:rPr>
@@ -589,7 +576,7 @@
         </w:tc>
         <w:tc>
           <w:tcPr>
-            <w:tcW w:w="4789" w:type="dxa"/>
+            <w:tcW w:w="4790" w:type="dxa"/>
             <w:tcBorders/>
             <w:shd w:fill="auto" w:val="clear"/>
           </w:tcPr>
@@ -617,18 +604,21 @@
     <w:p>
       <w:pPr>
         <w:pStyle w:val="Normal"/>
-        <w:rPr/>
+        <w:rPr>
+          <w:rFonts w:ascii="Arial" w:hAnsi="Arial"/>
+          <w:color w:val="FFFFFF"/>
+        </w:rPr>
       </w:pPr>
       <w:bookmarkStart w:id="0" w:name="_Toc113291685"/>
       <w:bookmarkStart w:id="1" w:name="_Toc111117822"/>
       <w:bookmarkStart w:id="2" w:name="_Toc111014886"/>
       <w:bookmarkStart w:id="3" w:name="_Toc108287587"/>
       <w:bookmarkStart w:id="4" w:name="_Toc107858829"/>
-      <w:bookmarkStart w:id="5" w:name="_Toc346509227"/>
-      <w:bookmarkStart w:id="6" w:name="_Toc346508952"/>
-      <w:bookmarkStart w:id="7" w:name="_Toc346508722"/>
-      <w:bookmarkStart w:id="8" w:name="_Toc344879822"/>
-      <w:bookmarkStart w:id="9" w:name="_Toc344877432"/>
+      <w:bookmarkStart w:id="5" w:name="_Toc346508952"/>
+      <w:bookmarkStart w:id="6" w:name="_Toc346508722"/>
+      <w:bookmarkStart w:id="7" w:name="_Toc344879822"/>
+      <w:bookmarkStart w:id="8" w:name="_Toc344877432"/>
+      <w:bookmarkStart w:id="9" w:name="_Toc346509227"/>
       <w:bookmarkEnd w:id="5"/>
       <w:bookmarkEnd w:id="6"/>
       <w:bookmarkEnd w:id="7"/>
@@ -653,13 +643,7 @@
         <w:tabs>
           <w:tab w:val="right" w:pos="9350" w:leader="dot"/>
         </w:tabs>
-        <w:rPr>
-          <w:b w:val="false"/>
-          <w:b w:val="false"/>
-          <w:caps w:val="false"/>
-          <w:smallCaps w:val="false"/>
-          <w:sz w:val="24"/>
-        </w:rPr>
+        <w:rPr/>
       </w:pPr>
       <w:r>
         <w:rPr>
@@ -881,7 +865,7 @@
           <w:tab w:val="left" w:pos="960" w:leader="none"/>
           <w:tab w:val="right" w:pos="9350" w:leader="dot"/>
         </w:tabs>
-        <w:ind w:hanging="0"/>
+        <w:ind w:left="240" w:right="0" w:hanging="0"/>
         <w:rPr>
           <w:caps w:val="false"/>
           <w:smallCaps w:val="false"/>
@@ -889,7 +873,11 @@
         </w:rPr>
       </w:pPr>
       <w:r>
-        <w:rPr/>
+        <w:rPr>
+          <w:caps w:val="false"/>
+          <w:smallCaps w:val="false"/>
+          <w:sz w:val="24"/>
+        </w:rPr>
       </w:r>
     </w:p>
     <w:p>
@@ -908,7 +896,12 @@
         </w:rPr>
       </w:pPr>
       <w:r>
-        <w:rPr/>
+        <w:rPr>
+          <w:b w:val="false"/>
+          <w:caps w:val="false"/>
+          <w:smallCaps w:val="false"/>
+          <w:sz w:val="24"/>
+        </w:rPr>
       </w:r>
     </w:p>
     <w:p>
@@ -1242,7 +1235,7 @@
           <w:bottom w:val="single" w:sz="4" w:space="1" w:color="000000"/>
           <w:right w:val="single" w:sz="4" w:space="4" w:color="000000"/>
         </w:pBdr>
-        <w:shd w:val="clear" w:color="auto" w:fill="4C4C4C"/>
+        <w:shd w:fill="4C4C4C" w:val="clear"/>
         <w:jc w:val="center"/>
         <w:rPr>
           <w:rFonts w:ascii="Arial" w:hAnsi="Arial"/>
@@ -1263,7 +1256,7 @@
       <w:tblPr>
         <w:tblW w:w="9356" w:type="dxa"/>
         <w:jc w:val="left"/>
-        <w:tblInd w:w="108" w:type="dxa"/>
+        <w:tblInd w:w="-14" w:type="dxa"/>
         <w:tblBorders>
           <w:top w:val="single" w:sz="12" w:space="0" w:color="000000"/>
           <w:left w:val="single" w:sz="12" w:space="0" w:color="000000"/>
@@ -1278,13 +1271,12 @@
           <w:bottom w:w="0" w:type="dxa"/>
           <w:right w:w="108" w:type="dxa"/>
         </w:tblCellMar>
-        <w:tblLook w:noVBand="0" w:val="0000" w:noHBand="0" w:lastColumn="0" w:firstColumn="0" w:lastRow="0" w:firstRow="0"/>
       </w:tblPr>
       <w:tblGrid>
         <w:gridCol w:w="1170"/>
         <w:gridCol w:w="1949"/>
         <w:gridCol w:w="4252"/>
-        <w:gridCol w:w="1984"/>
+        <w:gridCol w:w="1985"/>
       </w:tblGrid>
       <w:tr>
         <w:trPr>
@@ -1301,7 +1293,7 @@
               <w:insideH w:val="single" w:sz="6" w:space="0" w:color="000000"/>
               <w:insideV w:val="single" w:sz="6" w:space="0" w:color="000000"/>
             </w:tcBorders>
-            <w:shd w:color="auto" w:fill="auto" w:val="pct10"/>
+            <w:shd w:fill="E5E5E5" w:val="clear"/>
           </w:tcPr>
           <w:p>
             <w:pPr>
@@ -1328,7 +1320,7 @@
               <w:insideH w:val="single" w:sz="6" w:space="0" w:color="000000"/>
               <w:insideV w:val="single" w:sz="6" w:space="0" w:color="000000"/>
             </w:tcBorders>
-            <w:shd w:color="auto" w:fill="auto" w:val="pct10"/>
+            <w:shd w:fill="E5E5E5" w:val="clear"/>
           </w:tcPr>
           <w:p>
             <w:pPr>
@@ -1355,7 +1347,7 @@
               <w:insideH w:val="single" w:sz="6" w:space="0" w:color="000000"/>
               <w:insideV w:val="single" w:sz="6" w:space="0" w:color="000000"/>
             </w:tcBorders>
-            <w:shd w:color="auto" w:fill="auto" w:val="pct10"/>
+            <w:shd w:fill="E5E5E5" w:val="clear"/>
           </w:tcPr>
           <w:p>
             <w:pPr>
@@ -1373,7 +1365,7 @@
         </w:tc>
         <w:tc>
           <w:tcPr>
-            <w:tcW w:w="1984" w:type="dxa"/>
+            <w:tcW w:w="1985" w:type="dxa"/>
             <w:tcBorders>
               <w:top w:val="single" w:sz="12" w:space="0" w:color="000000"/>
               <w:left w:val="single" w:sz="6" w:space="0" w:color="000000"/>
@@ -1382,7 +1374,7 @@
               <w:insideH w:val="single" w:sz="6" w:space="0" w:color="000000"/>
               <w:insideV w:val="single" w:sz="12" w:space="0" w:color="000000"/>
             </w:tcBorders>
-            <w:shd w:color="auto" w:fill="auto" w:val="pct10"/>
+            <w:shd w:fill="E5E5E5" w:val="clear"/>
           </w:tcPr>
           <w:p>
             <w:pPr>
@@ -1464,13 +1456,7 @@
             <w:pPr>
               <w:pStyle w:val="TableText"/>
               <w:spacing w:before="60" w:after="60"/>
-              <w:rPr>
-                <w:b w:val="false"/>
-                <w:i w:val="false"/>
-                <w:caps w:val="false"/>
-                <w:smallCaps w:val="false"/>
-                <w:spacing w:val="0"/>
-              </w:rPr>
+              <w:rPr/>
             </w:pPr>
             <w:r>
               <w:rPr/>
@@ -1495,7 +1481,15 @@
             <w:pPr>
               <w:pStyle w:val="TableText"/>
               <w:spacing w:before="60" w:after="60"/>
-              <w:rPr/>
+              <w:rPr>
+                <w:b w:val="false"/>
+                <w:b w:val="false"/>
+                <w:i w:val="false"/>
+                <w:i w:val="false"/>
+                <w:caps w:val="false"/>
+                <w:smallCaps w:val="false"/>
+                <w:spacing w:val="0"/>
+              </w:rPr>
             </w:pPr>
             <w:r>
               <w:rPr>
@@ -1505,43 +1499,13 @@
                 <w:smallCaps w:val="false"/>
                 <w:spacing w:val="0"/>
               </w:rPr>
-              <w:t xml:space="preserve">The initial draft for the SDD. </w:t>
-            </w:r>
-            <w:r>
-              <w:rPr>
-                <w:b w:val="false"/>
-                <w:i w:val="false"/>
-                <w:caps w:val="false"/>
-                <w:smallCaps w:val="false"/>
-                <w:spacing w:val="0"/>
-              </w:rPr>
-              <w:t xml:space="preserve">Includes designs </w:t>
-            </w:r>
-            <w:r>
-              <w:rPr>
-                <w:b w:val="false"/>
-                <w:i w:val="false"/>
-                <w:caps w:val="false"/>
-                <w:smallCaps w:val="false"/>
-                <w:spacing w:val="0"/>
-              </w:rPr>
-              <w:t xml:space="preserve">for Minecraft Item Crafter </w:t>
-            </w:r>
-            <w:r>
-              <w:rPr>
-                <w:b w:val="false"/>
-                <w:i w:val="false"/>
-                <w:caps w:val="false"/>
-                <w:smallCaps w:val="false"/>
-                <w:spacing w:val="0"/>
-              </w:rPr>
-              <w:t>1.0</w:t>
+              <w:t>The initial draft for the SDD. Includes designs for Minecraft Item Crafter 1.0</w:t>
             </w:r>
           </w:p>
         </w:tc>
         <w:tc>
           <w:tcPr>
-            <w:tcW w:w="1984" w:type="dxa"/>
+            <w:tcW w:w="1985" w:type="dxa"/>
             <w:tcBorders>
               <w:top w:val="single" w:sz="6" w:space="0" w:color="000000"/>
               <w:left w:val="single" w:sz="6" w:space="0" w:color="000000"/>
@@ -1560,23 +1524,7 @@
             </w:pPr>
             <w:r>
               <w:rPr/>
-              <w:t>11</w:t>
-            </w:r>
-            <w:r>
-              <w:rPr/>
-              <w:t>/</w:t>
-            </w:r>
-            <w:r>
-              <w:rPr/>
-              <w:t>08</w:t>
-            </w:r>
-            <w:r>
-              <w:rPr/>
-              <w:t>/</w:t>
-            </w:r>
-            <w:r>
-              <w:rPr/>
-              <w:t>19</w:t>
+              <w:t>11/08/19</w:t>
             </w:r>
           </w:p>
         </w:tc>
@@ -1610,35 +1558,9 @@
     </w:p>
     <w:p>
       <w:pPr>
-        <w:pStyle w:val="Heading1"/>
-        <w:numPr>
-          <w:ilvl w:val="0"/>
-          <w:numId w:val="0"/>
-        </w:numPr>
-        <w:spacing w:before="0" w:after="240"/>
-        <w:rPr>
-          <w:rFonts w:ascii="Arial" w:hAnsi="Arial"/>
-          <w:b w:val="false"/>
-          <w:b w:val="false"/>
-          <w:i/>
-          <w:i/>
-          <w:sz w:val="22"/>
-        </w:rPr>
-      </w:pPr>
-      <w:r>
-        <w:rPr>
-          <w:rFonts w:ascii="Arial" w:hAnsi="Arial"/>
-          <w:b w:val="false"/>
-          <w:i/>
-          <w:sz w:val="22"/>
-        </w:rPr>
-      </w:r>
-    </w:p>
-    <w:p>
-      <w:pPr>
         <w:sectPr>
-          <w:headerReference w:type="default" r:id="rId4"/>
-          <w:footerReference w:type="default" r:id="rId5"/>
+          <w:headerReference w:type="default" r:id="rId3"/>
+          <w:footerReference w:type="default" r:id="rId4"/>
           <w:type w:val="nextPage"/>
           <w:pgSz w:w="12240" w:h="15840"/>
           <w:pgMar w:left="1440" w:right="1440" w:header="720" w:top="1440" w:footer="720" w:bottom="1440" w:gutter="0"/>
@@ -1654,25 +1576,17 @@
           <w:numId w:val="0"/>
         </w:numPr>
         <w:spacing w:before="0" w:after="240"/>
-        <w:jc w:val="both"/>
-        <w:rPr>
-          <w:rFonts w:ascii="Arial" w:hAnsi="Arial"/>
-          <w:b w:val="false"/>
-          <w:b w:val="false"/>
-          <w:i/>
-          <w:i/>
-          <w:sz w:val="22"/>
-        </w:rPr>
-      </w:pPr>
-      <w:r>
-        <w:rPr/>
-      </w:r>
-      <w:bookmarkStart w:id="13" w:name="_Toc108287589"/>
-      <w:bookmarkStart w:id="14" w:name="__RefHeading___Toc742_3150070887"/>
+        <w:rPr/>
+      </w:pPr>
+      <w:r>
+        <w:rPr/>
+      </w:r>
+      <w:bookmarkStart w:id="13" w:name="__RefHeading___Toc742_3150070887"/>
+      <w:bookmarkStart w:id="14" w:name="_Toc1082875891"/>
       <w:bookmarkStart w:id="15" w:name="_Toc111117824"/>
       <w:bookmarkStart w:id="16" w:name="_Toc111014888"/>
-      <w:bookmarkStart w:id="17" w:name="_Toc108287589"/>
-      <w:bookmarkStart w:id="18" w:name="__RefHeading___Toc742_3150070887"/>
+      <w:bookmarkStart w:id="17" w:name="__RefHeading___Toc742_3150070887"/>
+      <w:bookmarkStart w:id="18" w:name="_Toc1082875891"/>
       <w:bookmarkStart w:id="19" w:name="_Toc111117824"/>
       <w:bookmarkStart w:id="20" w:name="_Toc111014888"/>
       <w:bookmarkEnd w:id="17"/>
@@ -1693,9 +1607,9 @@
           <w:bottom w:val="single" w:sz="4" w:space="1" w:color="000000"/>
           <w:right w:val="single" w:sz="4" w:space="4" w:color="000000"/>
         </w:pBdr>
-        <w:shd w:val="clear" w:color="auto" w:fill="4C4C4C"/>
+        <w:shd w:fill="4C4C4C" w:val="clear"/>
         <w:spacing w:before="0" w:after="240"/>
-        <w:ind w:left="431" w:hanging="431"/>
+        <w:ind w:left="431" w:right="0" w:hanging="431"/>
         <w:jc w:val="center"/>
         <w:rPr/>
       </w:pPr>
@@ -1720,6 +1634,814 @@
       </w:pPr>
       <w:r>
         <w:rPr/>
+        <w:t>Searching for an Item</w:t>
+      </w:r>
+    </w:p>
+    <w:p>
+      <w:pPr>
+        <w:pStyle w:val="Normal"/>
+        <w:rPr/>
+      </w:pPr>
+      <w:r>
+        <w:rPr/>
+        <w:drawing>
+          <wp:anchor behindDoc="0" distT="0" distB="0" distL="0" distR="0" simplePos="0" locked="0" layoutInCell="1" allowOverlap="1" relativeHeight="3">
+            <wp:simplePos x="0" y="0"/>
+            <wp:positionH relativeFrom="column">
+              <wp:align>center</wp:align>
+            </wp:positionH>
+            <wp:positionV relativeFrom="paragraph">
+              <wp:posOffset>635</wp:posOffset>
+            </wp:positionV>
+            <wp:extent cx="4772025" cy="4676775"/>
+            <wp:effectExtent l="0" t="0" r="0" b="0"/>
+            <wp:wrapSquare wrapText="largest"/>
+            <wp:docPr id="2" name="Image2" descr=""/>
+            <wp:cNvGraphicFramePr>
+              <a:graphicFrameLocks xmlns:a="http://schemas.openxmlformats.org/drawingml/2006/main" noChangeAspect="1"/>
+            </wp:cNvGraphicFramePr>
+            <a:graphic xmlns:a="http://schemas.openxmlformats.org/drawingml/2006/main">
+              <a:graphicData uri="http://schemas.openxmlformats.org/drawingml/2006/picture">
+                <pic:pic xmlns:pic="http://schemas.openxmlformats.org/drawingml/2006/picture">
+                  <pic:nvPicPr>
+                    <pic:cNvPr id="2" name="Image2" descr=""/>
+                    <pic:cNvPicPr>
+                      <a:picLocks noChangeAspect="1" noChangeArrowheads="1"/>
+                    </pic:cNvPicPr>
+                  </pic:nvPicPr>
+                  <pic:blipFill>
+                    <a:blip r:embed="rId5"/>
+                    <a:stretch>
+                      <a:fillRect/>
+                    </a:stretch>
+                  </pic:blipFill>
+                  <pic:spPr bwMode="auto">
+                    <a:xfrm>
+                      <a:off x="0" y="0"/>
+                      <a:ext cx="4772025" cy="4676775"/>
+                    </a:xfrm>
+                    <a:prstGeom prst="rect">
+                      <a:avLst/>
+                    </a:prstGeom>
+                  </pic:spPr>
+                </pic:pic>
+              </a:graphicData>
+            </a:graphic>
+          </wp:anchor>
+        </w:drawing>
+      </w:r>
+    </w:p>
+    <w:p>
+      <w:pPr>
+        <w:pStyle w:val="Normal"/>
+        <w:rPr/>
+      </w:pPr>
+      <w:r>
+        <w:rPr/>
+      </w:r>
+    </w:p>
+    <w:p>
+      <w:pPr>
+        <w:pStyle w:val="Normal"/>
+        <w:rPr/>
+      </w:pPr>
+      <w:r>
+        <w:rPr/>
+      </w:r>
+    </w:p>
+    <w:p>
+      <w:pPr>
+        <w:pStyle w:val="Normal"/>
+        <w:rPr/>
+      </w:pPr>
+      <w:r>
+        <w:rPr/>
+      </w:r>
+    </w:p>
+    <w:p>
+      <w:pPr>
+        <w:pStyle w:val="Normal"/>
+        <w:rPr/>
+      </w:pPr>
+      <w:r>
+        <w:rPr/>
+      </w:r>
+    </w:p>
+    <w:p>
+      <w:pPr>
+        <w:pStyle w:val="Normal"/>
+        <w:rPr/>
+      </w:pPr>
+      <w:r>
+        <w:rPr/>
+      </w:r>
+    </w:p>
+    <w:p>
+      <w:pPr>
+        <w:pStyle w:val="Normal"/>
+        <w:rPr/>
+      </w:pPr>
+      <w:r>
+        <w:rPr/>
+      </w:r>
+    </w:p>
+    <w:p>
+      <w:pPr>
+        <w:pStyle w:val="Normal"/>
+        <w:rPr/>
+      </w:pPr>
+      <w:r>
+        <w:rPr/>
+      </w:r>
+    </w:p>
+    <w:p>
+      <w:pPr>
+        <w:pStyle w:val="Normal"/>
+        <w:rPr/>
+      </w:pPr>
+      <w:r>
+        <w:rPr/>
+      </w:r>
+    </w:p>
+    <w:p>
+      <w:pPr>
+        <w:pStyle w:val="Normal"/>
+        <w:rPr/>
+      </w:pPr>
+      <w:r>
+        <w:rPr/>
+      </w:r>
+    </w:p>
+    <w:p>
+      <w:pPr>
+        <w:pStyle w:val="Normal"/>
+        <w:rPr/>
+      </w:pPr>
+      <w:r>
+        <w:rPr/>
+      </w:r>
+    </w:p>
+    <w:p>
+      <w:pPr>
+        <w:pStyle w:val="Normal"/>
+        <w:rPr/>
+      </w:pPr>
+      <w:r>
+        <w:rPr/>
+      </w:r>
+    </w:p>
+    <w:p>
+      <w:pPr>
+        <w:pStyle w:val="Normal"/>
+        <w:rPr/>
+      </w:pPr>
+      <w:r>
+        <w:rPr/>
+      </w:r>
+    </w:p>
+    <w:p>
+      <w:pPr>
+        <w:pStyle w:val="Normal"/>
+        <w:rPr/>
+      </w:pPr>
+      <w:r>
+        <w:rPr/>
+      </w:r>
+    </w:p>
+    <w:p>
+      <w:pPr>
+        <w:pStyle w:val="Normal"/>
+        <w:rPr/>
+      </w:pPr>
+      <w:r>
+        <w:rPr/>
+      </w:r>
+    </w:p>
+    <w:p>
+      <w:pPr>
+        <w:pStyle w:val="Normal"/>
+        <w:rPr/>
+      </w:pPr>
+      <w:r>
+        <w:rPr/>
+      </w:r>
+    </w:p>
+    <w:p>
+      <w:pPr>
+        <w:pStyle w:val="Normal"/>
+        <w:rPr/>
+      </w:pPr>
+      <w:r>
+        <w:rPr/>
+      </w:r>
+    </w:p>
+    <w:p>
+      <w:pPr>
+        <w:pStyle w:val="Normal"/>
+        <w:rPr/>
+      </w:pPr>
+      <w:r>
+        <w:rPr/>
+      </w:r>
+    </w:p>
+    <w:p>
+      <w:pPr>
+        <w:pStyle w:val="Normal"/>
+        <w:rPr/>
+      </w:pPr>
+      <w:r>
+        <w:rPr/>
+      </w:r>
+    </w:p>
+    <w:p>
+      <w:pPr>
+        <w:pStyle w:val="Normal"/>
+        <w:rPr/>
+      </w:pPr>
+      <w:r>
+        <w:rPr/>
+      </w:r>
+    </w:p>
+    <w:p>
+      <w:pPr>
+        <w:pStyle w:val="Normal"/>
+        <w:rPr/>
+      </w:pPr>
+      <w:r>
+        <w:rPr/>
+      </w:r>
+    </w:p>
+    <w:p>
+      <w:pPr>
+        <w:pStyle w:val="Normal"/>
+        <w:rPr/>
+      </w:pPr>
+      <w:r>
+        <w:rPr/>
+      </w:r>
+    </w:p>
+    <w:p>
+      <w:pPr>
+        <w:pStyle w:val="Normal"/>
+        <w:rPr/>
+      </w:pPr>
+      <w:r>
+        <w:rPr/>
+      </w:r>
+    </w:p>
+    <w:p>
+      <w:pPr>
+        <w:pStyle w:val="Normal"/>
+        <w:rPr/>
+      </w:pPr>
+      <w:r>
+        <w:rPr/>
+      </w:r>
+    </w:p>
+    <w:p>
+      <w:pPr>
+        <w:pStyle w:val="Normal"/>
+        <w:rPr/>
+      </w:pPr>
+      <w:r>
+        <w:rPr/>
+      </w:r>
+    </w:p>
+    <w:p>
+      <w:pPr>
+        <w:pStyle w:val="Normal"/>
+        <w:rPr/>
+      </w:pPr>
+      <w:r>
+        <w:rPr/>
+      </w:r>
+    </w:p>
+    <w:p>
+      <w:pPr>
+        <w:pStyle w:val="Normal"/>
+        <w:rPr/>
+      </w:pPr>
+      <w:r>
+        <w:rPr/>
+      </w:r>
+    </w:p>
+    <w:p>
+      <w:pPr>
+        <w:pStyle w:val="Normal"/>
+        <w:rPr/>
+      </w:pPr>
+      <w:r>
+        <w:rPr/>
+      </w:r>
+    </w:p>
+    <w:p>
+      <w:pPr>
+        <w:pStyle w:val="Normal"/>
+        <w:rPr/>
+      </w:pPr>
+      <w:r>
+        <w:rPr/>
+      </w:r>
+    </w:p>
+    <w:p>
+      <w:pPr>
+        <w:pStyle w:val="Normal"/>
+        <w:rPr/>
+      </w:pPr>
+      <w:r>
+        <w:rPr/>
+      </w:r>
+    </w:p>
+    <w:p>
+      <w:pPr>
+        <w:pStyle w:val="Normal"/>
+        <w:rPr/>
+      </w:pPr>
+      <w:r>
+        <w:rPr/>
+      </w:r>
+    </w:p>
+    <w:p>
+      <w:pPr>
+        <w:pStyle w:val="Normal"/>
+        <w:rPr/>
+      </w:pPr>
+      <w:r>
+        <w:rPr/>
+      </w:r>
+    </w:p>
+    <w:p>
+      <w:pPr>
+        <w:pStyle w:val="Normal"/>
+        <w:rPr/>
+      </w:pPr>
+      <w:r>
+        <w:rPr/>
+      </w:r>
+    </w:p>
+    <w:p>
+      <w:pPr>
+        <w:pStyle w:val="Normal"/>
+        <w:rPr/>
+      </w:pPr>
+      <w:r>
+        <w:rPr/>
+      </w:r>
+    </w:p>
+    <w:p>
+      <w:pPr>
+        <w:pStyle w:val="Normal"/>
+        <w:rPr/>
+      </w:pPr>
+      <w:r>
+        <w:rPr/>
+      </w:r>
+    </w:p>
+    <w:p>
+      <w:pPr>
+        <w:pStyle w:val="Normal"/>
+        <w:rPr/>
+      </w:pPr>
+      <w:r>
+        <w:rPr/>
+      </w:r>
+    </w:p>
+    <w:p>
+      <w:pPr>
+        <w:pStyle w:val="Normal"/>
+        <w:rPr/>
+      </w:pPr>
+      <w:r>
+        <w:rPr/>
+      </w:r>
+    </w:p>
+    <w:p>
+      <w:pPr>
+        <w:pStyle w:val="Normal"/>
+        <w:rPr/>
+      </w:pPr>
+      <w:r>
+        <w:rPr/>
+      </w:r>
+    </w:p>
+    <w:p>
+      <w:pPr>
+        <w:pStyle w:val="Normal"/>
+        <w:rPr/>
+      </w:pPr>
+      <w:r>
+        <w:rPr/>
+      </w:r>
+    </w:p>
+    <w:p>
+      <w:pPr>
+        <w:pStyle w:val="Normal"/>
+        <w:rPr/>
+      </w:pPr>
+      <w:r>
+        <w:rPr/>
+      </w:r>
+    </w:p>
+    <w:p>
+      <w:pPr>
+        <w:pStyle w:val="Normal"/>
+        <w:rPr/>
+      </w:pPr>
+      <w:r>
+        <w:rPr/>
+      </w:r>
+    </w:p>
+    <w:p>
+      <w:pPr>
+        <w:pStyle w:val="Normal"/>
+        <w:rPr/>
+      </w:pPr>
+      <w:r>
+        <w:rPr/>
+      </w:r>
+    </w:p>
+    <w:p>
+      <w:pPr>
+        <w:pStyle w:val="Normal"/>
+        <w:rPr/>
+      </w:pPr>
+      <w:r>
+        <w:rPr/>
+      </w:r>
+    </w:p>
+    <w:p>
+      <w:pPr>
+        <w:pStyle w:val="Normal"/>
+        <w:rPr/>
+      </w:pPr>
+      <w:r>
+        <w:rPr/>
+      </w:r>
+    </w:p>
+    <w:p>
+      <w:pPr>
+        <w:pStyle w:val="Normal"/>
+        <w:rPr/>
+      </w:pPr>
+      <w:r>
+        <w:rPr/>
+      </w:r>
+    </w:p>
+    <w:p>
+      <w:pPr>
+        <w:pStyle w:val="Normal"/>
+        <w:rPr/>
+      </w:pPr>
+      <w:r>
+        <w:rPr/>
+      </w:r>
+    </w:p>
+    <w:p>
+      <w:pPr>
+        <w:pStyle w:val="Normal"/>
+        <w:rPr/>
+      </w:pPr>
+      <w:r>
+        <w:rPr/>
+      </w:r>
+    </w:p>
+    <w:p>
+      <w:pPr>
+        <w:pStyle w:val="Normal"/>
+        <w:rPr/>
+      </w:pPr>
+      <w:r>
+        <w:rPr/>
+      </w:r>
+    </w:p>
+    <w:p>
+      <w:pPr>
+        <w:pStyle w:val="Normal"/>
+        <w:rPr/>
+      </w:pPr>
+      <w:r>
+        <w:rPr/>
+      </w:r>
+    </w:p>
+    <w:p>
+      <w:pPr>
+        <w:pStyle w:val="Heading2"/>
+        <w:numPr>
+          <w:ilvl w:val="1"/>
+          <w:numId w:val="2"/>
+        </w:numPr>
+        <w:rPr/>
+      </w:pPr>
+      <w:r>
+        <w:rPr/>
+        <w:t>Viewing Item Information</w:t>
+      </w:r>
+    </w:p>
+    <w:p>
+      <w:pPr>
+        <w:pStyle w:val="Heading2"/>
+        <w:numPr>
+          <w:ilvl w:val="0"/>
+          <w:numId w:val="0"/>
+        </w:numPr>
+        <w:ind w:left="576" w:hanging="0"/>
+        <w:rPr/>
+      </w:pPr>
+      <w:r>
+        <w:rPr/>
+        <w:drawing>
+          <wp:anchor behindDoc="0" distT="0" distB="0" distL="0" distR="0" simplePos="0" locked="0" layoutInCell="1" allowOverlap="1" relativeHeight="4">
+            <wp:simplePos x="0" y="0"/>
+            <wp:positionH relativeFrom="column">
+              <wp:posOffset>0</wp:posOffset>
+            </wp:positionH>
+            <wp:positionV relativeFrom="paragraph">
+              <wp:posOffset>-22225</wp:posOffset>
+            </wp:positionV>
+            <wp:extent cx="6126480" cy="3185795"/>
+            <wp:effectExtent l="0" t="0" r="0" b="0"/>
+            <wp:wrapSquare wrapText="largest"/>
+            <wp:docPr id="3" name="Image3" descr=""/>
+            <wp:cNvGraphicFramePr>
+              <a:graphicFrameLocks xmlns:a="http://schemas.openxmlformats.org/drawingml/2006/main" noChangeAspect="1"/>
+            </wp:cNvGraphicFramePr>
+            <a:graphic xmlns:a="http://schemas.openxmlformats.org/drawingml/2006/main">
+              <a:graphicData uri="http://schemas.openxmlformats.org/drawingml/2006/picture">
+                <pic:pic xmlns:pic="http://schemas.openxmlformats.org/drawingml/2006/picture">
+                  <pic:nvPicPr>
+                    <pic:cNvPr id="3" name="Image3" descr=""/>
+                    <pic:cNvPicPr>
+                      <a:picLocks noChangeAspect="1" noChangeArrowheads="1"/>
+                    </pic:cNvPicPr>
+                  </pic:nvPicPr>
+                  <pic:blipFill>
+                    <a:blip r:embed="rId6"/>
+                    <a:stretch>
+                      <a:fillRect/>
+                    </a:stretch>
+                  </pic:blipFill>
+                  <pic:spPr bwMode="auto">
+                    <a:xfrm>
+                      <a:off x="0" y="0"/>
+                      <a:ext cx="6126480" cy="3185795"/>
+                    </a:xfrm>
+                    <a:prstGeom prst="rect">
+                      <a:avLst/>
+                    </a:prstGeom>
+                  </pic:spPr>
+                </pic:pic>
+              </a:graphicData>
+            </a:graphic>
+          </wp:anchor>
+        </w:drawing>
+      </w:r>
+    </w:p>
+    <w:p>
+      <w:pPr>
+        <w:pStyle w:val="Normal"/>
+        <w:rPr/>
+      </w:pPr>
+      <w:r>
+        <w:rPr/>
+      </w:r>
+    </w:p>
+    <w:p>
+      <w:pPr>
+        <w:pStyle w:val="Normal"/>
+        <w:rPr/>
+      </w:pPr>
+      <w:r>
+        <w:rPr/>
+      </w:r>
+    </w:p>
+    <w:p>
+      <w:pPr>
+        <w:pStyle w:val="Normal"/>
+        <w:rPr/>
+      </w:pPr>
+      <w:r>
+        <w:rPr/>
+      </w:r>
+    </w:p>
+    <w:p>
+      <w:pPr>
+        <w:pStyle w:val="Normal"/>
+        <w:rPr/>
+      </w:pPr>
+      <w:r>
+        <w:rPr/>
+      </w:r>
+    </w:p>
+    <w:p>
+      <w:pPr>
+        <w:pStyle w:val="Normal"/>
+        <w:rPr/>
+      </w:pPr>
+      <w:r>
+        <w:rPr/>
+      </w:r>
+    </w:p>
+    <w:p>
+      <w:pPr>
+        <w:pStyle w:val="Normal"/>
+        <w:rPr/>
+      </w:pPr>
+      <w:r>
+        <w:rPr/>
+      </w:r>
+    </w:p>
+    <w:p>
+      <w:pPr>
+        <w:pStyle w:val="Normal"/>
+        <w:rPr/>
+      </w:pPr>
+      <w:r>
+        <w:rPr/>
+      </w:r>
+    </w:p>
+    <w:p>
+      <w:pPr>
+        <w:pStyle w:val="Normal"/>
+        <w:rPr/>
+      </w:pPr>
+      <w:r>
+        <w:rPr/>
+      </w:r>
+    </w:p>
+    <w:p>
+      <w:pPr>
+        <w:pStyle w:val="Normal"/>
+        <w:rPr/>
+      </w:pPr>
+      <w:r>
+        <w:rPr/>
+      </w:r>
+    </w:p>
+    <w:p>
+      <w:pPr>
+        <w:pStyle w:val="Normal"/>
+        <w:rPr/>
+      </w:pPr>
+      <w:r>
+        <w:rPr/>
+      </w:r>
+    </w:p>
+    <w:p>
+      <w:pPr>
+        <w:pStyle w:val="Normal"/>
+        <w:rPr/>
+      </w:pPr>
+      <w:r>
+        <w:rPr/>
+      </w:r>
+    </w:p>
+    <w:p>
+      <w:pPr>
+        <w:pStyle w:val="Normal"/>
+        <w:rPr/>
+      </w:pPr>
+      <w:r>
+        <w:rPr/>
+      </w:r>
+    </w:p>
+    <w:p>
+      <w:pPr>
+        <w:pStyle w:val="Normal"/>
+        <w:rPr/>
+      </w:pPr>
+      <w:r>
+        <w:rPr/>
+      </w:r>
+    </w:p>
+    <w:p>
+      <w:pPr>
+        <w:pStyle w:val="Normal"/>
+        <w:rPr/>
+      </w:pPr>
+      <w:r>
+        <w:rPr/>
+      </w:r>
+    </w:p>
+    <w:p>
+      <w:pPr>
+        <w:pStyle w:val="Normal"/>
+        <w:rPr/>
+      </w:pPr>
+      <w:r>
+        <w:rPr/>
+      </w:r>
+    </w:p>
+    <w:p>
+      <w:pPr>
+        <w:pStyle w:val="Normal"/>
+        <w:rPr/>
+      </w:pPr>
+      <w:r>
+        <w:rPr/>
+      </w:r>
+    </w:p>
+    <w:p>
+      <w:pPr>
+        <w:pStyle w:val="Normal"/>
+        <w:rPr/>
+      </w:pPr>
+      <w:r>
+        <w:rPr/>
+      </w:r>
+    </w:p>
+    <w:p>
+      <w:pPr>
+        <w:pStyle w:val="Normal"/>
+        <w:rPr/>
+      </w:pPr>
+      <w:r>
+        <w:rPr/>
+      </w:r>
+    </w:p>
+    <w:p>
+      <w:pPr>
+        <w:pStyle w:val="Normal"/>
+        <w:rPr/>
+      </w:pPr>
+      <w:r>
+        <w:rPr/>
+      </w:r>
+    </w:p>
+    <w:p>
+      <w:pPr>
+        <w:pStyle w:val="Normal"/>
+        <w:rPr/>
+      </w:pPr>
+      <w:r>
+        <w:rPr/>
+      </w:r>
+    </w:p>
+    <w:p>
+      <w:pPr>
+        <w:pStyle w:val="Normal"/>
+        <w:rPr/>
+      </w:pPr>
+      <w:r>
+        <w:rPr/>
+      </w:r>
+    </w:p>
+    <w:p>
+      <w:pPr>
+        <w:pStyle w:val="Normal"/>
+        <w:rPr/>
+      </w:pPr>
+      <w:r>
+        <w:rPr/>
+      </w:r>
+    </w:p>
+    <w:p>
+      <w:pPr>
+        <w:pStyle w:val="Normal"/>
+        <w:rPr/>
+      </w:pPr>
+      <w:r>
+        <w:rPr/>
+      </w:r>
+    </w:p>
+    <w:p>
+      <w:pPr>
+        <w:pStyle w:val="Normal"/>
+        <w:rPr/>
+      </w:pPr>
+      <w:r>
+        <w:rPr/>
+      </w:r>
+    </w:p>
+    <w:p>
+      <w:pPr>
+        <w:pStyle w:val="Normal"/>
+        <w:rPr/>
+      </w:pPr>
+      <w:r>
+        <w:rPr/>
+      </w:r>
+    </w:p>
+    <w:p>
+      <w:pPr>
+        <w:pStyle w:val="Heading2"/>
+        <w:numPr>
+          <w:ilvl w:val="1"/>
+          <w:numId w:val="2"/>
+        </w:numPr>
+        <w:rPr/>
+      </w:pPr>
+      <w:r>
+        <w:rPr/>
+        <w:t>Adding an Item to the Crafting Table</w:t>
+      </w:r>
+    </w:p>
+    <w:p>
+      <w:pPr>
+        <w:pStyle w:val="Normal"/>
+        <w:rPr/>
+      </w:pPr>
+      <w:r>
+        <w:rPr/>
       </w:r>
     </w:p>
     <w:p>
@@ -1730,6 +2452,51 @@
       </w:pPr>
       <w:r>
         <w:rPr/>
+        <w:drawing>
+          <wp:anchor behindDoc="0" distT="0" distB="0" distL="0" distR="0" simplePos="0" locked="0" layoutInCell="1" allowOverlap="1" relativeHeight="5">
+            <wp:simplePos x="0" y="0"/>
+            <wp:positionH relativeFrom="column">
+              <wp:align>center</wp:align>
+            </wp:positionH>
+            <wp:positionV relativeFrom="paragraph">
+              <wp:posOffset>635</wp:posOffset>
+            </wp:positionV>
+            <wp:extent cx="4255135" cy="7335520"/>
+            <wp:effectExtent l="0" t="0" r="0" b="0"/>
+            <wp:wrapSquare wrapText="largest"/>
+            <wp:docPr id="4" name="Image1" descr=""/>
+            <wp:cNvGraphicFramePr>
+              <a:graphicFrameLocks xmlns:a="http://schemas.openxmlformats.org/drawingml/2006/main" noChangeAspect="1"/>
+            </wp:cNvGraphicFramePr>
+            <a:graphic xmlns:a="http://schemas.openxmlformats.org/drawingml/2006/main">
+              <a:graphicData uri="http://schemas.openxmlformats.org/drawingml/2006/picture">
+                <pic:pic xmlns:pic="http://schemas.openxmlformats.org/drawingml/2006/picture">
+                  <pic:nvPicPr>
+                    <pic:cNvPr id="4" name="Image1" descr=""/>
+                    <pic:cNvPicPr>
+                      <a:picLocks noChangeAspect="1" noChangeArrowheads="1"/>
+                    </pic:cNvPicPr>
+                  </pic:nvPicPr>
+                  <pic:blipFill>
+                    <a:blip r:embed="rId7"/>
+                    <a:stretch>
+                      <a:fillRect/>
+                    </a:stretch>
+                  </pic:blipFill>
+                  <pic:spPr bwMode="auto">
+                    <a:xfrm>
+                      <a:off x="0" y="0"/>
+                      <a:ext cx="4255135" cy="7335520"/>
+                    </a:xfrm>
+                    <a:prstGeom prst="rect">
+                      <a:avLst/>
+                    </a:prstGeom>
+                  </pic:spPr>
+                </pic:pic>
+              </a:graphicData>
+            </a:graphic>
+          </wp:anchor>
+        </w:drawing>
       </w:r>
     </w:p>
     <w:p>
@@ -2145,7 +2912,7 @@
           <w:bottom w:val="single" w:sz="4" w:space="1" w:color="000000"/>
           <w:right w:val="single" w:sz="4" w:space="4" w:color="000000"/>
         </w:pBdr>
-        <w:shd w:val="clear" w:color="auto" w:fill="4C4C4C"/>
+        <w:shd w:fill="4C4C4C" w:val="clear"/>
         <w:jc w:val="center"/>
         <w:rPr/>
       </w:pPr>
@@ -2182,7 +2949,9 @@
         </w:rPr>
       </w:pPr>
       <w:r>
-        <w:rPr/>
+        <w:rPr>
+          <w:rFonts w:ascii="Arial" w:hAnsi="Arial"/>
+        </w:rPr>
       </w:r>
     </w:p>
     <w:p>
@@ -2576,7 +3345,7 @@
           <w:bottom w:val="single" w:sz="4" w:space="1" w:color="000000"/>
           <w:right w:val="single" w:sz="4" w:space="4" w:color="000000"/>
         </w:pBdr>
-        <w:shd w:val="clear" w:color="auto" w:fill="4C4C4C"/>
+        <w:shd w:fill="4C4C4C" w:val="clear"/>
         <w:jc w:val="center"/>
         <w:rPr/>
       </w:pPr>
@@ -2616,8 +3385,8 @@
       </w:r>
     </w:p>
     <w:sectPr>
-      <w:headerReference w:type="default" r:id="rId6"/>
-      <w:footerReference w:type="default" r:id="rId7"/>
+      <w:headerReference w:type="default" r:id="rId8"/>
+      <w:footerReference w:type="default" r:id="rId9"/>
       <w:type w:val="nextPage"/>
       <w:pgSz w:w="12240" w:h="15840"/>
       <w:pgMar w:left="1296" w:right="1296" w:header="720" w:top="1440" w:footer="720" w:bottom="1440" w:gutter="0"/>
@@ -2682,19 +3451,8 @@
     </w:r>
     <w:r>
       <w:rPr/>
-      <w:t>Design Document</w:t>
-    </w:r>
-    <w:r>
-      <w:rPr/>
-      <w:t xml:space="preserve"> for </w:t>
-    </w:r>
-    <w:r>
-      <w:rPr/>
-      <w:t xml:space="preserve">Minecraft Item Crafter </w:t>
+      <w:t xml:space="preserve">Design Document for Minecraft Item Crafter </w:t>
       <w:tab/>
-    </w:r>
-    <w:r>
-      <w:rPr/>
       <w:tab/>
       <w:t xml:space="preserve">Page </w:t>
     </w:r>
@@ -2732,6 +3490,7 @@
       </w:pBdr>
       <w:tabs>
         <w:tab w:val="center" w:pos="4680" w:leader="none"/>
+        <w:tab w:val="right" w:pos="9360" w:leader="none"/>
         <w:tab w:val="right" w:pos="9630" w:leader="none"/>
       </w:tabs>
       <w:spacing w:before="360" w:after="0"/>
@@ -2739,22 +3498,11 @@
     </w:pPr>
     <w:r>
       <w:rPr/>
-      <w:t>Softwar</w:t>
+      <w:t>S</w:t>
     </w:r>
     <w:r>
       <w:rPr/>
-      <w:t>e Design Document</w:t>
-    </w:r>
-    <w:r>
-      <w:rPr/>
-      <w:t xml:space="preserve"> for </w:t>
-    </w:r>
-    <w:r>
-      <w:rPr/>
-      <w:t>Minecraft Item Crafter</w:t>
-    </w:r>
-    <w:r>
-      <w:rPr/>
+      <w:t>oftware Design Document for Minecraft Item Crafter</w:t>
       <w:tab/>
       <w:tab/>
       <w:t xml:space="preserve">Page </w:t>
@@ -2773,7 +3521,7 @@
     </w:r>
     <w:r>
       <w:rPr/>
-      <w:t>3</w:t>
+      <w:t>5</w:t>
     </w:r>
     <w:r>
       <w:rPr/>
@@ -2799,6 +3547,8 @@
         <w:ind w:left="432" w:hanging="432"/>
       </w:pPr>
       <w:rPr>
+        <w:sz w:val="22"/>
+        <w:b w:val="false"/>
         <w:rFonts w:cs="Arial"/>
         <w:color w:val="FFFFFF"/>
       </w:rPr>
@@ -2818,7 +3568,7 @@
       <w:rPr>
         <w:b/>
         <w:bCs/>
-        <w:rFonts w:cs="Arial"/>
+        <w:rFonts w:ascii="Arial" w:hAnsi="Arial" w:cs="Arial"/>
       </w:rPr>
     </w:lvl>
     <w:lvl w:ilvl="2">
@@ -3054,161 +3804,25 @@
       <w:pPr/>
     </w:pPrDefault>
   </w:docDefaults>
-  <w:latentStyles w:defLockedState="0" w:defUIPriority="99" w:defSemiHidden="1" w:defUnhideWhenUsed="1" w:defQFormat="0" w:count="276">
-    <w:lsdException w:name="Normal" w:uiPriority="0" w:semiHidden="0" w:unhideWhenUsed="0" w:qFormat="1"/>
-    <w:lsdException w:name="heading 1" w:uiPriority="9" w:semiHidden="0" w:unhideWhenUsed="0" w:qFormat="1"/>
-    <w:lsdException w:name="heading 2" w:uiPriority="9" w:semiHidden="0" w:unhideWhenUsed="0" w:qFormat="1"/>
-    <w:lsdException w:name="heading 3" w:uiPriority="9" w:semiHidden="0" w:unhideWhenUsed="0" w:qFormat="1"/>
-    <w:lsdException w:name="heading 4" w:uiPriority="9" w:semiHidden="0" w:unhideWhenUsed="0" w:qFormat="1"/>
-    <w:lsdException w:name="heading 5" w:uiPriority="9" w:semiHidden="0" w:unhideWhenUsed="0" w:qFormat="1"/>
-    <w:lsdException w:name="heading 6" w:uiPriority="9" w:semiHidden="0" w:unhideWhenUsed="0" w:qFormat="1"/>
-    <w:lsdException w:name="heading 7" w:uiPriority="9" w:semiHidden="0" w:unhideWhenUsed="0" w:qFormat="1"/>
-    <w:lsdException w:name="heading 8" w:uiPriority="9" w:semiHidden="0" w:unhideWhenUsed="0" w:qFormat="1"/>
-    <w:lsdException w:name="heading 9" w:uiPriority="9" w:semiHidden="0" w:unhideWhenUsed="0" w:qFormat="1"/>
-    <w:lsdException w:name="toc 1" w:uiPriority="39"/>
-    <w:lsdException w:name="toc 2" w:uiPriority="39"/>
-    <w:lsdException w:name="toc 3" w:uiPriority="39"/>
-    <w:lsdException w:name="toc 4" w:uiPriority="39"/>
-    <w:lsdException w:name="toc 5" w:uiPriority="39"/>
-    <w:lsdException w:name="toc 6" w:uiPriority="39"/>
-    <w:lsdException w:name="toc 7" w:uiPriority="39"/>
-    <w:lsdException w:name="toc 8" w:uiPriority="39"/>
-    <w:lsdException w:name="toc 9" w:uiPriority="39"/>
-    <w:lsdException w:name="caption" w:uiPriority="35" w:qFormat="1"/>
-    <w:lsdException w:name="Title" w:uiPriority="10" w:semiHidden="0" w:unhideWhenUsed="0" w:qFormat="1"/>
-    <w:lsdException w:name="Default Paragraph Font" w:uiPriority="1"/>
-    <w:lsdException w:name="Subtitle" w:uiPriority="11" w:semiHidden="0" w:unhideWhenUsed="0" w:qFormat="1"/>
-    <w:lsdException w:name="Strong" w:uiPriority="22" w:semiHidden="0" w:unhideWhenUsed="0" w:qFormat="1"/>
-    <w:lsdException w:name="Emphasis" w:uiPriority="20" w:semiHidden="0" w:unhideWhenUsed="0" w:qFormat="1"/>
-    <w:lsdException w:name="Table Grid" w:uiPriority="59" w:semiHidden="0" w:unhideWhenUsed="0"/>
-    <w:lsdException w:name="Placeholder Text" w:unhideWhenUsed="0"/>
-    <w:lsdException w:name="No Spacing" w:uiPriority="1" w:semiHidden="0" w:unhideWhenUsed="0" w:qFormat="1"/>
-    <w:lsdException w:name="Light Shading" w:uiPriority="60" w:semiHidden="0" w:unhideWhenUsed="0"/>
-    <w:lsdException w:name="Light List" w:uiPriority="61" w:semiHidden="0" w:unhideWhenUsed="0"/>
-    <w:lsdException w:name="Light Grid" w:uiPriority="62" w:semiHidden="0" w:unhideWhenUsed="0"/>
-    <w:lsdException w:name="Medium Shading 1" w:uiPriority="63" w:semiHidden="0" w:unhideWhenUsed="0"/>
-    <w:lsdException w:name="Medium Shading 2" w:uiPriority="64" w:semiHidden="0" w:unhideWhenUsed="0"/>
-    <w:lsdException w:name="Medium List 1" w:uiPriority="65" w:semiHidden="0" w:unhideWhenUsed="0"/>
-    <w:lsdException w:name="Medium List 2" w:uiPriority="66" w:semiHidden="0" w:unhideWhenUsed="0"/>
-    <w:lsdException w:name="Medium Grid 1" w:uiPriority="67" w:semiHidden="0" w:unhideWhenUsed="0"/>
-    <w:lsdException w:name="Medium Grid 2" w:uiPriority="68" w:semiHidden="0" w:unhideWhenUsed="0"/>
-    <w:lsdException w:name="Medium Grid 3" w:uiPriority="69" w:semiHidden="0" w:unhideWhenUsed="0"/>
-    <w:lsdException w:name="Dark List" w:uiPriority="70" w:semiHidden="0" w:unhideWhenUsed="0"/>
-    <w:lsdException w:name="Colorful Shading" w:uiPriority="71" w:semiHidden="0" w:unhideWhenUsed="0"/>
-    <w:lsdException w:name="Colorful List" w:uiPriority="72" w:semiHidden="0" w:unhideWhenUsed="0"/>
-    <w:lsdException w:name="Colorful Grid" w:uiPriority="73" w:semiHidden="0" w:unhideWhenUsed="0"/>
-    <w:lsdException w:name="Light Shading Accent 1" w:uiPriority="60" w:semiHidden="0" w:unhideWhenUsed="0"/>
-    <w:lsdException w:name="Light List Accent 1" w:uiPriority="61" w:semiHidden="0" w:unhideWhenUsed="0"/>
-    <w:lsdException w:name="Light Grid Accent 1" w:uiPriority="62" w:semiHidden="0" w:unhideWhenUsed="0"/>
-    <w:lsdException w:name="Medium Shading 1 Accent 1" w:uiPriority="63" w:semiHidden="0" w:unhideWhenUsed="0"/>
-    <w:lsdException w:name="Medium Shading 2 Accent 1" w:uiPriority="64" w:semiHidden="0" w:unhideWhenUsed="0"/>
-    <w:lsdException w:name="Medium List 1 Accent 1" w:uiPriority="65" w:semiHidden="0" w:unhideWhenUsed="0"/>
-    <w:lsdException w:name="Revision" w:unhideWhenUsed="0"/>
-    <w:lsdException w:name="List Paragraph" w:uiPriority="34" w:semiHidden="0" w:unhideWhenUsed="0" w:qFormat="1"/>
-    <w:lsdException w:name="Quote" w:uiPriority="29" w:semiHidden="0" w:unhideWhenUsed="0" w:qFormat="1"/>
-    <w:lsdException w:name="Intense Quote" w:uiPriority="30" w:semiHidden="0" w:unhideWhenUsed="0" w:qFormat="1"/>
-    <w:lsdException w:name="Medium List 2 Accent 1" w:uiPriority="66" w:semiHidden="0" w:unhideWhenUsed="0"/>
-    <w:lsdException w:name="Medium Grid 1 Accent 1" w:uiPriority="67" w:semiHidden="0" w:unhideWhenUsed="0"/>
-    <w:lsdException w:name="Medium Grid 2 Accent 1" w:uiPriority="68" w:semiHidden="0" w:unhideWhenUsed="0"/>
-    <w:lsdException w:name="Medium Grid 3 Accent 1" w:uiPriority="69" w:semiHidden="0" w:unhideWhenUsed="0"/>
-    <w:lsdException w:name="Dark List Accent 1" w:uiPriority="70" w:semiHidden="0" w:unhideWhenUsed="0"/>
-    <w:lsdException w:name="Colorful Shading Accent 1" w:uiPriority="71" w:semiHidden="0" w:unhideWhenUsed="0"/>
-    <w:lsdException w:name="Colorful List Accent 1" w:uiPriority="72" w:semiHidden="0" w:unhideWhenUsed="0"/>
-    <w:lsdException w:name="Colorful Grid Accent 1" w:uiPriority="73" w:semiHidden="0" w:unhideWhenUsed="0"/>
-    <w:lsdException w:name="Light Shading Accent 2" w:uiPriority="60" w:semiHidden="0" w:unhideWhenUsed="0"/>
-    <w:lsdException w:name="Light List Accent 2" w:uiPriority="61" w:semiHidden="0" w:unhideWhenUsed="0"/>
-    <w:lsdException w:name="Light Grid Accent 2" w:uiPriority="62" w:semiHidden="0" w:unhideWhenUsed="0"/>
-    <w:lsdException w:name="Medium Shading 1 Accent 2" w:uiPriority="63" w:semiHidden="0" w:unhideWhenUsed="0"/>
-    <w:lsdException w:name="Medium Shading 2 Accent 2" w:uiPriority="64" w:semiHidden="0" w:unhideWhenUsed="0"/>
-    <w:lsdException w:name="Medium List 1 Accent 2" w:uiPriority="65" w:semiHidden="0" w:unhideWhenUsed="0"/>
-    <w:lsdException w:name="Medium List 2 Accent 2" w:uiPriority="66" w:semiHidden="0" w:unhideWhenUsed="0"/>
-    <w:lsdException w:name="Medium Grid 1 Accent 2" w:uiPriority="67" w:semiHidden="0" w:unhideWhenUsed="0"/>
-    <w:lsdException w:name="Medium Grid 2 Accent 2" w:uiPriority="68" w:semiHidden="0" w:unhideWhenUsed="0"/>
-    <w:lsdException w:name="Medium Grid 3 Accent 2" w:uiPriority="69" w:semiHidden="0" w:unhideWhenUsed="0"/>
-    <w:lsdException w:name="Dark List Accent 2" w:uiPriority="70" w:semiHidden="0" w:unhideWhenUsed="0"/>
-    <w:lsdException w:name="Colorful Shading Accent 2" w:uiPriority="71" w:semiHidden="0" w:unhideWhenUsed="0"/>
-    <w:lsdException w:name="Colorful List Accent 2" w:uiPriority="72" w:semiHidden="0" w:unhideWhenUsed="0"/>
-    <w:lsdException w:name="Colorful Grid Accent 2" w:uiPriority="73" w:semiHidden="0" w:unhideWhenUsed="0"/>
-    <w:lsdException w:name="Light Shading Accent 3" w:uiPriority="60" w:semiHidden="0" w:unhideWhenUsed="0"/>
-    <w:lsdException w:name="Light List Accent 3" w:uiPriority="61" w:semiHidden="0" w:unhideWhenUsed="0"/>
-    <w:lsdException w:name="Light Grid Accent 3" w:uiPriority="62" w:semiHidden="0" w:unhideWhenUsed="0"/>
-    <w:lsdException w:name="Medium Shading 1 Accent 3" w:uiPriority="63" w:semiHidden="0" w:unhideWhenUsed="0"/>
-    <w:lsdException w:name="Medium Shading 2 Accent 3" w:uiPriority="64" w:semiHidden="0" w:unhideWhenUsed="0"/>
-    <w:lsdException w:name="Medium List 1 Accent 3" w:uiPriority="65" w:semiHidden="0" w:unhideWhenUsed="0"/>
-    <w:lsdException w:name="Medium List 2 Accent 3" w:uiPriority="66" w:semiHidden="0" w:unhideWhenUsed="0"/>
-    <w:lsdException w:name="Medium Grid 1 Accent 3" w:uiPriority="67" w:semiHidden="0" w:unhideWhenUsed="0"/>
-    <w:lsdException w:name="Medium Grid 2 Accent 3" w:uiPriority="68" w:semiHidden="0" w:unhideWhenUsed="0"/>
-    <w:lsdException w:name="Medium Grid 3 Accent 3" w:uiPriority="69" w:semiHidden="0" w:unhideWhenUsed="0"/>
-    <w:lsdException w:name="Dark List Accent 3" w:uiPriority="70" w:semiHidden="0" w:unhideWhenUsed="0"/>
-    <w:lsdException w:name="Colorful Shading Accent 3" w:uiPriority="71" w:semiHidden="0" w:unhideWhenUsed="0"/>
-    <w:lsdException w:name="Colorful List Accent 3" w:uiPriority="72" w:semiHidden="0" w:unhideWhenUsed="0"/>
-    <w:lsdException w:name="Colorful Grid Accent 3" w:uiPriority="73" w:semiHidden="0" w:unhideWhenUsed="0"/>
-    <w:lsdException w:name="Light Shading Accent 4" w:uiPriority="60" w:semiHidden="0" w:unhideWhenUsed="0"/>
-    <w:lsdException w:name="Light List Accent 4" w:uiPriority="61" w:semiHidden="0" w:unhideWhenUsed="0"/>
-    <w:lsdException w:name="Light Grid Accent 4" w:uiPriority="62" w:semiHidden="0" w:unhideWhenUsed="0"/>
-    <w:lsdException w:name="Medium Shading 1 Accent 4" w:uiPriority="63" w:semiHidden="0" w:unhideWhenUsed="0"/>
-    <w:lsdException w:name="Medium Shading 2 Accent 4" w:uiPriority="64" w:semiHidden="0" w:unhideWhenUsed="0"/>
-    <w:lsdException w:name="Medium List 1 Accent 4" w:uiPriority="65" w:semiHidden="0" w:unhideWhenUsed="0"/>
-    <w:lsdException w:name="Medium List 2 Accent 4" w:uiPriority="66" w:semiHidden="0" w:unhideWhenUsed="0"/>
-    <w:lsdException w:name="Medium Grid 1 Accent 4" w:uiPriority="67" w:semiHidden="0" w:unhideWhenUsed="0"/>
-    <w:lsdException w:name="Medium Grid 2 Accent 4" w:uiPriority="68" w:semiHidden="0" w:unhideWhenUsed="0"/>
-    <w:lsdException w:name="Medium Grid 3 Accent 4" w:uiPriority="69" w:semiHidden="0" w:unhideWhenUsed="0"/>
-    <w:lsdException w:name="Dark List Accent 4" w:uiPriority="70" w:semiHidden="0" w:unhideWhenUsed="0"/>
-    <w:lsdException w:name="Colorful Shading Accent 4" w:uiPriority="71" w:semiHidden="0" w:unhideWhenUsed="0"/>
-    <w:lsdException w:name="Colorful List Accent 4" w:uiPriority="72" w:semiHidden="0" w:unhideWhenUsed="0"/>
-    <w:lsdException w:name="Colorful Grid Accent 4" w:uiPriority="73" w:semiHidden="0" w:unhideWhenUsed="0"/>
-    <w:lsdException w:name="Light Shading Accent 5" w:uiPriority="60" w:semiHidden="0" w:unhideWhenUsed="0"/>
-    <w:lsdException w:name="Light List Accent 5" w:uiPriority="61" w:semiHidden="0" w:unhideWhenUsed="0"/>
-    <w:lsdException w:name="Light Grid Accent 5" w:uiPriority="62" w:semiHidden="0" w:unhideWhenUsed="0"/>
-    <w:lsdException w:name="Medium Shading 1 Accent 5" w:uiPriority="63" w:semiHidden="0" w:unhideWhenUsed="0"/>
-    <w:lsdException w:name="Medium Shading 2 Accent 5" w:uiPriority="64" w:semiHidden="0" w:unhideWhenUsed="0"/>
-    <w:lsdException w:name="Medium List 1 Accent 5" w:uiPriority="65" w:semiHidden="0" w:unhideWhenUsed="0"/>
-    <w:lsdException w:name="Medium List 2 Accent 5" w:uiPriority="66" w:semiHidden="0" w:unhideWhenUsed="0"/>
-    <w:lsdException w:name="Medium Grid 1 Accent 5" w:uiPriority="67" w:semiHidden="0" w:unhideWhenUsed="0"/>
-    <w:lsdException w:name="Medium Grid 2 Accent 5" w:uiPriority="68" w:semiHidden="0" w:unhideWhenUsed="0"/>
-    <w:lsdException w:name="Medium Grid 3 Accent 5" w:uiPriority="69" w:semiHidden="0" w:unhideWhenUsed="0"/>
-    <w:lsdException w:name="Dark List Accent 5" w:uiPriority="70" w:semiHidden="0" w:unhideWhenUsed="0"/>
-    <w:lsdException w:name="Colorful Shading Accent 5" w:uiPriority="71" w:semiHidden="0" w:unhideWhenUsed="0"/>
-    <w:lsdException w:name="Colorful List Accent 5" w:uiPriority="72" w:semiHidden="0" w:unhideWhenUsed="0"/>
-    <w:lsdException w:name="Colorful Grid Accent 5" w:uiPriority="73" w:semiHidden="0" w:unhideWhenUsed="0"/>
-    <w:lsdException w:name="Light Shading Accent 6" w:uiPriority="60" w:semiHidden="0" w:unhideWhenUsed="0"/>
-    <w:lsdException w:name="Light List Accent 6" w:uiPriority="61" w:semiHidden="0" w:unhideWhenUsed="0"/>
-    <w:lsdException w:name="Light Grid Accent 6" w:uiPriority="62" w:semiHidden="0" w:unhideWhenUsed="0"/>
-    <w:lsdException w:name="Medium Shading 1 Accent 6" w:uiPriority="63" w:semiHidden="0" w:unhideWhenUsed="0"/>
-    <w:lsdException w:name="Medium Shading 2 Accent 6" w:uiPriority="64" w:semiHidden="0" w:unhideWhenUsed="0"/>
-    <w:lsdException w:name="Medium List 1 Accent 6" w:uiPriority="65" w:semiHidden="0" w:unhideWhenUsed="0"/>
-    <w:lsdException w:name="Medium List 2 Accent 6" w:uiPriority="66" w:semiHidden="0" w:unhideWhenUsed="0"/>
-    <w:lsdException w:name="Medium Grid 1 Accent 6" w:uiPriority="67" w:semiHidden="0" w:unhideWhenUsed="0"/>
-    <w:lsdException w:name="Medium Grid 2 Accent 6" w:uiPriority="68" w:semiHidden="0" w:unhideWhenUsed="0"/>
-    <w:lsdException w:name="Medium Grid 3 Accent 6" w:uiPriority="69" w:semiHidden="0" w:unhideWhenUsed="0"/>
-    <w:lsdException w:name="Dark List Accent 6" w:uiPriority="70" w:semiHidden="0" w:unhideWhenUsed="0"/>
-    <w:lsdException w:name="Colorful Shading Accent 6" w:uiPriority="71" w:semiHidden="0" w:unhideWhenUsed="0"/>
-    <w:lsdException w:name="Colorful List Accent 6" w:uiPriority="72" w:semiHidden="0" w:unhideWhenUsed="0"/>
-    <w:lsdException w:name="Colorful Grid Accent 6" w:uiPriority="73" w:semiHidden="0" w:unhideWhenUsed="0"/>
-    <w:lsdException w:name="Subtle Emphasis" w:uiPriority="19" w:semiHidden="0" w:unhideWhenUsed="0" w:qFormat="1"/>
-    <w:lsdException w:name="Intense Emphasis" w:uiPriority="21" w:semiHidden="0" w:unhideWhenUsed="0" w:qFormat="1"/>
-    <w:lsdException w:name="Subtle Reference" w:uiPriority="31" w:semiHidden="0" w:unhideWhenUsed="0" w:qFormat="1"/>
-    <w:lsdException w:name="Intense Reference" w:uiPriority="32" w:semiHidden="0" w:unhideWhenUsed="0" w:qFormat="1"/>
-    <w:lsdException w:name="Book Title" w:uiPriority="33" w:semiHidden="0" w:unhideWhenUsed="0" w:qFormat="1"/>
-    <w:lsdException w:name="Bibliography" w:uiPriority="37"/>
-    <w:lsdException w:name="TOC Heading" w:uiPriority="39" w:qFormat="1"/>
-  </w:latentStyles>
-  <w:style w:type="paragraph" w:styleId="Normal" w:default="1">
+  <w:style w:type="paragraph" w:styleId="Normal">
     <w:name w:val="Normal"/>
     <w:qFormat/>
     <w:pPr>
       <w:widowControl/>
+      <w:kinsoku w:val="true"/>
+      <w:overflowPunct w:val="true"/>
+      <w:autoSpaceDE w:val="true"/>
       <w:bidi w:val="0"/>
       <w:spacing w:lineRule="exact" w:line="240"/>
       <w:jc w:val="left"/>
     </w:pPr>
     <w:rPr>
-      <w:rFonts w:ascii="Times" w:hAnsi="Times" w:cs="Times" w:eastAsia="Times New Roman"/>
+      <w:rFonts w:ascii="Times" w:hAnsi="Times" w:eastAsia="Times New Roman" w:cs="Times"/>
       <w:color w:val="auto"/>
       <w:kern w:val="0"/>
       <w:sz w:val="24"/>
       <w:szCs w:val="24"/>
-      <w:lang w:bidi="he-IL" w:val="en-US" w:eastAsia="en-US"/>
+      <w:lang w:val="en-US" w:eastAsia="en-US" w:bidi="he-IL"/>
     </w:rPr>
   </w:style>
   <w:style w:type="paragraph" w:styleId="Heading1">
@@ -3405,11 +4019,8 @@
       <w:szCs w:val="18"/>
     </w:rPr>
   </w:style>
-  <w:style w:type="character" w:styleId="DefaultParagraphFont" w:default="1">
+  <w:style w:type="character" w:styleId="DefaultParagraphFont">
     <w:name w:val="Default Paragraph Font"/>
-    <w:uiPriority w:val="1"/>
-    <w:semiHidden/>
-    <w:unhideWhenUsed/>
     <w:qFormat/>
     <w:rPr/>
   </w:style>
@@ -3419,14 +4030,10 @@
     <w:qFormat/>
     <w:rPr/>
   </w:style>
-  <w:style w:type="character" w:styleId="BalloonTextChar" w:customStyle="1">
+  <w:style w:type="character" w:styleId="BalloonTextChar">
     <w:name w:val="Balloon Text Char"/>
     <w:basedOn w:val="DefaultParagraphFont"/>
-    <w:link w:val="BalloonText"/>
-    <w:uiPriority w:val="99"/>
-    <w:semiHidden/>
     <w:qFormat/>
-    <w:rsid w:val="00a67ac4"/>
     <w:rPr>
       <w:rFonts w:ascii="Lucida Grande" w:hAnsi="Lucida Grande" w:cs="Times"/>
       <w:sz w:val="18"/>
@@ -3491,6 +4098,49 @@
     <w:name w:val="Index Link"/>
     <w:qFormat/>
     <w:rPr/>
+  </w:style>
+  <w:style w:type="character" w:styleId="ListLabel7">
+    <w:name w:val="ListLabel 7"/>
+    <w:qFormat/>
+    <w:rPr>
+      <w:rFonts w:cs="Arial"/>
+      <w:b w:val="false"/>
+      <w:color w:val="FFFFFF"/>
+      <w:sz w:val="22"/>
+    </w:rPr>
+  </w:style>
+  <w:style w:type="character" w:styleId="ListLabel8">
+    <w:name w:val="ListLabel 8"/>
+    <w:qFormat/>
+    <w:rPr>
+      <w:rFonts w:ascii="Arial" w:hAnsi="Arial" w:cs="Arial"/>
+      <w:b/>
+      <w:bCs/>
+    </w:rPr>
+  </w:style>
+  <w:style w:type="character" w:styleId="ListLabel9">
+    <w:name w:val="ListLabel 9"/>
+    <w:qFormat/>
+    <w:rPr>
+      <w:rFonts w:cs="Arial"/>
+      <w:color w:val="FFFFFF"/>
+    </w:rPr>
+  </w:style>
+  <w:style w:type="character" w:styleId="ListLabel10">
+    <w:name w:val="ListLabel 10"/>
+    <w:qFormat/>
+    <w:rPr>
+      <w:rFonts w:cs="Arial"/>
+      <w:b/>
+      <w:bCs/>
+    </w:rPr>
+  </w:style>
+  <w:style w:type="character" w:styleId="ListLabel11">
+    <w:name w:val="ListLabel 11"/>
+    <w:qFormat/>
+    <w:rPr>
+      <w:sz w:val="22"/>
+    </w:rPr>
   </w:style>
   <w:style w:type="paragraph" w:styleId="Heading">
     <w:name w:val="Heading"/>
@@ -3568,7 +4218,7 @@
       <w:szCs w:val="20"/>
     </w:rPr>
   </w:style>
-  <w:style w:type="paragraph" w:styleId="Bullet" w:customStyle="1">
+  <w:style w:type="paragraph" w:styleId="Bullet">
     <w:name w:val="bullet"/>
     <w:basedOn w:val="Normal"/>
     <w:qFormat/>
@@ -3597,7 +4247,7 @@
       <w:szCs w:val="20"/>
     </w:rPr>
   </w:style>
-  <w:style w:type="paragraph" w:styleId="Heading11" w:customStyle="1">
+  <w:style w:type="paragraph" w:styleId="Heading11">
     <w:name w:val="heading1"/>
     <w:basedOn w:val="Normal"/>
     <w:qFormat/>
@@ -3615,7 +4265,6 @@
     <w:name w:val="TOC 1"/>
     <w:basedOn w:val="Normal"/>
     <w:next w:val="Normal"/>
-    <w:semiHidden/>
     <w:pPr>
       <w:spacing w:before="120" w:after="120"/>
     </w:pPr>
@@ -3632,9 +4281,8 @@
     <w:name w:val="TOC 2"/>
     <w:basedOn w:val="Normal"/>
     <w:next w:val="Normal"/>
-    <w:semiHidden/>
     <w:pPr>
-      <w:ind w:left="240" w:hanging="0"/>
+      <w:ind w:left="240" w:right="0" w:hanging="0"/>
     </w:pPr>
     <w:rPr>
       <w:rFonts w:ascii="Times New Roman" w:hAnsi="Times New Roman" w:cs="Times New Roman"/>
@@ -3643,17 +4291,17 @@
       <w:szCs w:val="20"/>
     </w:rPr>
   </w:style>
-  <w:style w:type="paragraph" w:styleId="Level4" w:customStyle="1">
+  <w:style w:type="paragraph" w:styleId="Level4">
     <w:name w:val="level 4"/>
     <w:basedOn w:val="Normal"/>
     <w:qFormat/>
     <w:pPr>
       <w:spacing w:before="120" w:after="120"/>
-      <w:ind w:left="634" w:hanging="0"/>
+      <w:ind w:left="634" w:right="0" w:hanging="0"/>
     </w:pPr>
     <w:rPr/>
   </w:style>
-  <w:style w:type="paragraph" w:styleId="Level5" w:customStyle="1">
+  <w:style w:type="paragraph" w:styleId="Level5">
     <w:name w:val="level 5"/>
     <w:basedOn w:val="Normal"/>
     <w:qFormat/>
@@ -3661,7 +4309,7 @@
       <w:tabs>
         <w:tab w:val="left" w:pos="2520" w:leader="none"/>
       </w:tabs>
-      <w:ind w:left="1440" w:hanging="0"/>
+      <w:ind w:left="1440" w:right="0" w:hanging="0"/>
     </w:pPr>
     <w:rPr/>
   </w:style>
@@ -3682,7 +4330,7 @@
       <w:szCs w:val="64"/>
     </w:rPr>
   </w:style>
-  <w:style w:type="paragraph" w:styleId="TOCEntry" w:customStyle="1">
+  <w:style w:type="paragraph" w:styleId="TOCEntry">
     <w:name w:val="TOCEntry"/>
     <w:basedOn w:val="Normal"/>
     <w:qFormat/>
@@ -3702,9 +4350,8 @@
     <w:name w:val="TOC 3"/>
     <w:basedOn w:val="Normal"/>
     <w:next w:val="Normal"/>
-    <w:semiHidden/>
     <w:pPr>
-      <w:ind w:left="480" w:hanging="0"/>
+      <w:ind w:left="480" w:right="0" w:hanging="0"/>
     </w:pPr>
     <w:rPr>
       <w:rFonts w:ascii="Times New Roman" w:hAnsi="Times New Roman" w:cs="Times New Roman"/>
@@ -3718,9 +4365,8 @@
     <w:name w:val="TOC 4"/>
     <w:basedOn w:val="Normal"/>
     <w:next w:val="Normal"/>
-    <w:semiHidden/>
     <w:pPr>
-      <w:ind w:left="720" w:hanging="0"/>
+      <w:ind w:left="720" w:right="0" w:hanging="0"/>
     </w:pPr>
     <w:rPr>
       <w:rFonts w:ascii="Times New Roman" w:hAnsi="Times New Roman" w:cs="Times New Roman"/>
@@ -3732,9 +4378,8 @@
     <w:name w:val="TOC 5"/>
     <w:basedOn w:val="Normal"/>
     <w:next w:val="Normal"/>
-    <w:semiHidden/>
     <w:pPr>
-      <w:ind w:left="960" w:hanging="0"/>
+      <w:ind w:left="960" w:right="0" w:hanging="0"/>
     </w:pPr>
     <w:rPr>
       <w:rFonts w:ascii="Times New Roman" w:hAnsi="Times New Roman" w:cs="Times New Roman"/>
@@ -3746,9 +4391,8 @@
     <w:name w:val="TOC 6"/>
     <w:basedOn w:val="Normal"/>
     <w:next w:val="Normal"/>
-    <w:semiHidden/>
     <w:pPr>
-      <w:ind w:left="1200" w:hanging="0"/>
+      <w:ind w:left="1200" w:right="0" w:hanging="0"/>
     </w:pPr>
     <w:rPr>
       <w:rFonts w:ascii="Times New Roman" w:hAnsi="Times New Roman" w:cs="Times New Roman"/>
@@ -3760,9 +4404,8 @@
     <w:name w:val="TOC 7"/>
     <w:basedOn w:val="Normal"/>
     <w:next w:val="Normal"/>
-    <w:semiHidden/>
     <w:pPr>
-      <w:ind w:left="1440" w:hanging="0"/>
+      <w:ind w:left="1440" w:right="0" w:hanging="0"/>
     </w:pPr>
     <w:rPr>
       <w:rFonts w:ascii="Times New Roman" w:hAnsi="Times New Roman" w:cs="Times New Roman"/>
@@ -3774,9 +4417,8 @@
     <w:name w:val="TOC 8"/>
     <w:basedOn w:val="Normal"/>
     <w:next w:val="Normal"/>
-    <w:semiHidden/>
     <w:pPr>
-      <w:ind w:left="1680" w:hanging="0"/>
+      <w:ind w:left="1680" w:right="0" w:hanging="0"/>
     </w:pPr>
     <w:rPr>
       <w:rFonts w:ascii="Times New Roman" w:hAnsi="Times New Roman" w:cs="Times New Roman"/>
@@ -3788,9 +4430,8 @@
     <w:name w:val="TOC 9"/>
     <w:basedOn w:val="Normal"/>
     <w:next w:val="Normal"/>
-    <w:semiHidden/>
     <w:pPr>
-      <w:ind w:left="1920" w:hanging="0"/>
+      <w:ind w:left="1920" w:right="0" w:hanging="0"/>
     </w:pPr>
     <w:rPr>
       <w:rFonts w:ascii="Times New Roman" w:hAnsi="Times New Roman" w:cs="Times New Roman"/>
@@ -3798,7 +4439,7 @@
       <w:szCs w:val="18"/>
     </w:rPr>
   </w:style>
-  <w:style w:type="paragraph" w:styleId="Template" w:customStyle="1">
+  <w:style w:type="paragraph" w:styleId="Template">
     <w:name w:val="template"/>
     <w:basedOn w:val="Normal"/>
     <w:qFormat/>
@@ -3811,13 +4452,13 @@
       <w:szCs w:val="22"/>
     </w:rPr>
   </w:style>
-  <w:style w:type="paragraph" w:styleId="Level3text" w:customStyle="1">
+  <w:style w:type="paragraph" w:styleId="Level3text">
     <w:name w:val="level 3 text"/>
     <w:basedOn w:val="Normal"/>
     <w:qFormat/>
     <w:pPr>
       <w:spacing w:lineRule="exact" w:line="220"/>
-      <w:ind w:left="1350" w:hanging="716"/>
+      <w:ind w:left="1350" w:right="0" w:hanging="716"/>
     </w:pPr>
     <w:rPr>
       <w:rFonts w:ascii="Arial" w:hAnsi="Arial" w:cs="Arial"/>
@@ -3827,19 +4468,19 @@
       <w:szCs w:val="22"/>
     </w:rPr>
   </w:style>
-  <w:style w:type="paragraph" w:styleId="Requirement" w:customStyle="1">
+  <w:style w:type="paragraph" w:styleId="Requirement">
     <w:name w:val="requirement"/>
     <w:basedOn w:val="Level4"/>
     <w:qFormat/>
     <w:pPr>
       <w:spacing w:before="0" w:after="0"/>
-      <w:ind w:left="2348" w:hanging="994"/>
+      <w:ind w:left="2348" w:right="0" w:hanging="994"/>
     </w:pPr>
     <w:rPr>
       <w:rFonts w:ascii="Times New Roman" w:hAnsi="Times New Roman" w:cs="Times New Roman"/>
     </w:rPr>
   </w:style>
-  <w:style w:type="paragraph" w:styleId="ByLine" w:customStyle="1">
+  <w:style w:type="paragraph" w:styleId="ByLine">
     <w:name w:val="ByLine"/>
     <w:basedOn w:val="Title"/>
     <w:qFormat/>
@@ -3849,7 +4490,7 @@
       <w:szCs w:val="28"/>
     </w:rPr>
   </w:style>
-  <w:style w:type="paragraph" w:styleId="ChangeHistoryTitle" w:customStyle="1">
+  <w:style w:type="paragraph" w:styleId="ChangeHistoryTitle">
     <w:name w:val="ChangeHistory Title"/>
     <w:basedOn w:val="Normal"/>
     <w:qFormat/>
@@ -3866,7 +4507,7 @@
       <w:szCs w:val="36"/>
     </w:rPr>
   </w:style>
-  <w:style w:type="paragraph" w:styleId="SuperTitle" w:customStyle="1">
+  <w:style w:type="paragraph" w:styleId="SuperTitle">
     <w:name w:val="SuperTitle"/>
     <w:basedOn w:val="Title"/>
     <w:next w:val="Normal"/>
@@ -3882,7 +4523,7 @@
       <w:szCs w:val="28"/>
     </w:rPr>
   </w:style>
-  <w:style w:type="paragraph" w:styleId="Line" w:customStyle="1">
+  <w:style w:type="paragraph" w:styleId="Line">
     <w:name w:val="line"/>
     <w:basedOn w:val="Title"/>
     <w:qFormat/>
@@ -3900,12 +4541,7 @@
   <w:style w:type="paragraph" w:styleId="BalloonText">
     <w:name w:val="Balloon Text"/>
     <w:basedOn w:val="Normal"/>
-    <w:link w:val="BalloonTextChar"/>
-    <w:uiPriority w:val="99"/>
-    <w:semiHidden/>
-    <w:unhideWhenUsed/>
     <w:qFormat/>
-    <w:rsid w:val="00a67ac4"/>
     <w:pPr>
       <w:spacing w:lineRule="auto" w:line="240"/>
     </w:pPr>
@@ -3915,7 +4551,7 @@
       <w:szCs w:val="18"/>
     </w:rPr>
   </w:style>
-  <w:style w:type="paragraph" w:styleId="TableText" w:customStyle="1">
+  <w:style w:type="paragraph" w:styleId="TableText">
     <w:name w:val="Table - Text"/>
     <w:basedOn w:val="Normal"/>
     <w:qFormat/>
@@ -3929,7 +4565,7 @@
       <w:lang w:bidi="ar-SA"/>
     </w:rPr>
   </w:style>
-  <w:style w:type="paragraph" w:styleId="TableColHead" w:customStyle="1">
+  <w:style w:type="paragraph" w:styleId="TableColHead">
     <w:name w:val="Table - Col. Head"/>
     <w:basedOn w:val="Normal"/>
     <w:qFormat/>
@@ -3951,353 +4587,24 @@
     <w:basedOn w:val="Normal"/>
     <w:qFormat/>
     <w:pPr>
-      <w:spacing w:lineRule="auto" w:line="240" w:beforeAutospacing="1" w:afterAutospacing="1"/>
+      <w:spacing w:lineRule="auto" w:line="240" w:before="280" w:after="280"/>
     </w:pPr>
     <w:rPr>
       <w:rFonts w:ascii="Times New Roman" w:hAnsi="Times New Roman" w:cs="Times New Roman"/>
     </w:rPr>
   </w:style>
-  <w:style w:type="numbering" w:styleId="NoList" w:default="1">
+  <w:style w:type="paragraph" w:styleId="TableContents">
+    <w:name w:val="Table Contents"/>
+    <w:basedOn w:val="Normal"/>
+    <w:qFormat/>
+    <w:pPr>
+      <w:suppressLineNumbers/>
+    </w:pPr>
+    <w:rPr/>
+  </w:style>
+  <w:style w:type="numbering" w:styleId="NoList">
     <w:name w:val="No List"/>
-    <w:uiPriority w:val="99"/>
-    <w:semiHidden/>
-    <w:unhideWhenUsed/>
     <w:qFormat/>
   </w:style>
-  <w:style w:type="table" w:default="1" w:styleId="TableNormal">
-    <w:name w:val="Normal Table"/>
-    <w:uiPriority w:val="99"/>
-    <w:semiHidden/>
-    <w:unhideWhenUsed/>
-    <w:tblPr>
-      <w:tblInd w:w="0" w:type="dxa"/>
-      <w:tblCellMar>
-        <w:top w:w="0" w:type="dxa"/>
-        <w:left w:w="108" w:type="dxa"/>
-        <w:bottom w:w="0" w:type="dxa"/>
-        <w:right w:w="108" w:type="dxa"/>
-      </w:tblCellMar>
-    </w:tblPr>
-  </w:style>
 </w:styles>
-</file>
-
-<file path=word/theme/theme1.xml><?xml version="1.0" encoding="utf-8"?>
-<a:theme xmlns:a="http://schemas.openxmlformats.org/drawingml/2006/main" name="Office Theme">
-  <a:themeElements>
-    <a:clrScheme name="Office">
-      <a:dk1>
-        <a:sysClr val="windowText" lastClr="000000"/>
-      </a:dk1>
-      <a:lt1>
-        <a:sysClr val="window" lastClr="FFFFFF"/>
-      </a:lt1>
-      <a:dk2>
-        <a:srgbClr val="1F497D"/>
-      </a:dk2>
-      <a:lt2>
-        <a:srgbClr val="EEECE1"/>
-      </a:lt2>
-      <a:accent1>
-        <a:srgbClr val="4F81BD"/>
-      </a:accent1>
-      <a:accent2>
-        <a:srgbClr val="C0504D"/>
-      </a:accent2>
-      <a:accent3>
-        <a:srgbClr val="9BBB59"/>
-      </a:accent3>
-      <a:accent4>
-        <a:srgbClr val="8064A2"/>
-      </a:accent4>
-      <a:accent5>
-        <a:srgbClr val="4BACC6"/>
-      </a:accent5>
-      <a:accent6>
-        <a:srgbClr val="F79646"/>
-      </a:accent6>
-      <a:hlink>
-        <a:srgbClr val="0000FF"/>
-      </a:hlink>
-      <a:folHlink>
-        <a:srgbClr val="800080"/>
-      </a:folHlink>
-    </a:clrScheme>
-    <a:fontScheme name="Office">
-      <a:majorFont>
-        <a:latin typeface="Calibri"/>
-        <a:ea typeface=""/>
-        <a:cs typeface=""/>
-        <a:font script="Jpan" typeface="ＭＳ ゴシック"/>
-        <a:font script="Hang" typeface="맑은 고딕"/>
-        <a:font script="Hans" typeface="宋体"/>
-        <a:font script="Hant" typeface="新細明體"/>
-        <a:font script="Arab" typeface="Times New Roman"/>
-        <a:font script="Hebr" typeface="Times New Roman"/>
-        <a:font script="Thai" typeface="Angsana New"/>
-        <a:font script="Ethi" typeface="Nyala"/>
-        <a:font script="Beng" typeface="Vrinda"/>
-        <a:font script="Gujr" typeface="Shruti"/>
-        <a:font script="Khmr" typeface="MoolBoran"/>
-        <a:font script="Knda" typeface="Tunga"/>
-        <a:font script="Guru" typeface="Raavi"/>
-        <a:font script="Cans" typeface="Euphemia"/>
-        <a:font script="Cher" typeface="Plantagenet Cherokee"/>
-        <a:font script="Yiii" typeface="Microsoft Yi Baiti"/>
-        <a:font script="Tibt" typeface="Microsoft Himalaya"/>
-        <a:font script="Thaa" typeface="MV Boli"/>
-        <a:font script="Deva" typeface="Mangal"/>
-        <a:font script="Telu" typeface="Gautami"/>
-        <a:font script="Taml" typeface="Latha"/>
-        <a:font script="Syrc" typeface="Estrangelo Edessa"/>
-        <a:font script="Orya" typeface="Kalinga"/>
-        <a:font script="Mlym" typeface="Kartika"/>
-        <a:font script="Laoo" typeface="DokChampa"/>
-        <a:font script="Sinh" typeface="Iskoola Pota"/>
-        <a:font script="Mong" typeface="Mongolian Baiti"/>
-        <a:font script="Viet" typeface="Times New Roman"/>
-        <a:font script="Uigh" typeface="Microsoft Uighur"/>
-        <a:font script="Geor" typeface="Sylfaen"/>
-      </a:majorFont>
-      <a:minorFont>
-        <a:latin typeface="Cambria"/>
-        <a:ea typeface=""/>
-        <a:cs typeface=""/>
-        <a:font script="Jpan" typeface="ＭＳ 明朝"/>
-        <a:font script="Hang" typeface="맑은 고딕"/>
-        <a:font script="Hans" typeface="宋体"/>
-        <a:font script="Hant" typeface="新細明體"/>
-        <a:font script="Arab" typeface="Arial"/>
-        <a:font script="Hebr" typeface="Arial"/>
-        <a:font script="Thai" typeface="Cordia New"/>
-        <a:font script="Ethi" typeface="Nyala"/>
-        <a:font script="Beng" typeface="Vrinda"/>
-        <a:font script="Gujr" typeface="Shruti"/>
-        <a:font script="Khmr" typeface="DaunPenh"/>
-        <a:font script="Knda" typeface="Tunga"/>
-        <a:font script="Guru" typeface="Raavi"/>
-        <a:font script="Cans" typeface="Euphemia"/>
-        <a:font script="Cher" typeface="Plantagenet Cherokee"/>
-        <a:font script="Yiii" typeface="Microsoft Yi Baiti"/>
-        <a:font script="Tibt" typeface="Microsoft Himalaya"/>
-        <a:font script="Thaa" typeface="MV Boli"/>
-        <a:font script="Deva" typeface="Mangal"/>
-        <a:font script="Telu" typeface="Gautami"/>
-        <a:font script="Taml" typeface="Latha"/>
-        <a:font script="Syrc" typeface="Estrangelo Edessa"/>
-        <a:font script="Orya" typeface="Kalinga"/>
-        <a:font script="Mlym" typeface="Kartika"/>
-        <a:font script="Laoo" typeface="DokChampa"/>
-        <a:font script="Sinh" typeface="Iskoola Pota"/>
-        <a:font script="Mong" typeface="Mongolian Baiti"/>
-        <a:font script="Viet" typeface="Arial"/>
-        <a:font script="Uigh" typeface="Microsoft Uighur"/>
-        <a:font script="Geor" typeface="Sylfaen"/>
-      </a:minorFont>
-    </a:fontScheme>
-    <a:fmtScheme name="Office">
-      <a:fillStyleLst>
-        <a:solidFill>
-          <a:schemeClr val="phClr"/>
-        </a:solidFill>
-        <a:gradFill rotWithShape="1">
-          <a:gsLst>
-            <a:gs pos="0">
-              <a:schemeClr val="phClr">
-                <a:tint val="50000"/>
-                <a:satMod val="300000"/>
-              </a:schemeClr>
-            </a:gs>
-            <a:gs pos="35000">
-              <a:schemeClr val="phClr">
-                <a:tint val="37000"/>
-                <a:satMod val="300000"/>
-              </a:schemeClr>
-            </a:gs>
-            <a:gs pos="100000">
-              <a:schemeClr val="phClr">
-                <a:tint val="15000"/>
-                <a:satMod val="350000"/>
-              </a:schemeClr>
-            </a:gs>
-          </a:gsLst>
-          <a:lin ang="16200000" scaled="1"/>
-        </a:gradFill>
-        <a:gradFill rotWithShape="1">
-          <a:gsLst>
-            <a:gs pos="0">
-              <a:schemeClr val="phClr">
-                <a:tint val="100000"/>
-                <a:shade val="100000"/>
-                <a:satMod val="130000"/>
-              </a:schemeClr>
-            </a:gs>
-            <a:gs pos="100000">
-              <a:schemeClr val="phClr">
-                <a:tint val="50000"/>
-                <a:shade val="100000"/>
-                <a:satMod val="350000"/>
-              </a:schemeClr>
-            </a:gs>
-          </a:gsLst>
-          <a:lin ang="16200000" scaled="0"/>
-        </a:gradFill>
-      </a:fillStyleLst>
-      <a:lnStyleLst>
-        <a:ln w="9525" cap="flat" cmpd="sng" algn="ctr">
-          <a:solidFill>
-            <a:schemeClr val="phClr">
-              <a:shade val="95000"/>
-              <a:satMod val="105000"/>
-            </a:schemeClr>
-          </a:solidFill>
-          <a:prstDash val="solid"/>
-        </a:ln>
-        <a:ln w="25400" cap="flat" cmpd="sng" algn="ctr">
-          <a:solidFill>
-            <a:schemeClr val="phClr"/>
-          </a:solidFill>
-          <a:prstDash val="solid"/>
-        </a:ln>
-        <a:ln w="38100" cap="flat" cmpd="sng" algn="ctr">
-          <a:solidFill>
-            <a:schemeClr val="phClr"/>
-          </a:solidFill>
-          <a:prstDash val="solid"/>
-        </a:ln>
-      </a:lnStyleLst>
-      <a:effectStyleLst>
-        <a:effectStyle>
-          <a:effectLst>
-            <a:outerShdw blurRad="40000" dist="20000" dir="5400000" rotWithShape="0">
-              <a:srgbClr val="000000">
-                <a:alpha val="38000"/>
-              </a:srgbClr>
-            </a:outerShdw>
-          </a:effectLst>
-        </a:effectStyle>
-        <a:effectStyle>
-          <a:effectLst>
-            <a:outerShdw blurRad="40000" dist="23000" dir="5400000" rotWithShape="0">
-              <a:srgbClr val="000000">
-                <a:alpha val="35000"/>
-              </a:srgbClr>
-            </a:outerShdw>
-          </a:effectLst>
-        </a:effectStyle>
-        <a:effectStyle>
-          <a:effectLst>
-            <a:outerShdw blurRad="40000" dist="23000" dir="5400000" rotWithShape="0">
-              <a:srgbClr val="000000">
-                <a:alpha val="35000"/>
-              </a:srgbClr>
-            </a:outerShdw>
-          </a:effectLst>
-          <a:scene3d>
-            <a:camera prst="orthographicFront">
-              <a:rot lat="0" lon="0" rev="0"/>
-            </a:camera>
-            <a:lightRig rig="threePt" dir="t">
-              <a:rot lat="0" lon="0" rev="1200000"/>
-            </a:lightRig>
-          </a:scene3d>
-          <a:sp3d>
-            <a:bevelT w="63500" h="25400"/>
-          </a:sp3d>
-        </a:effectStyle>
-      </a:effectStyleLst>
-      <a:bgFillStyleLst>
-        <a:solidFill>
-          <a:schemeClr val="phClr"/>
-        </a:solidFill>
-        <a:gradFill rotWithShape="1">
-          <a:gsLst>
-            <a:gs pos="0">
-              <a:schemeClr val="phClr">
-                <a:tint val="40000"/>
-                <a:satMod val="350000"/>
-              </a:schemeClr>
-            </a:gs>
-            <a:gs pos="40000">
-              <a:schemeClr val="phClr">
-                <a:tint val="45000"/>
-                <a:shade val="99000"/>
-                <a:satMod val="350000"/>
-              </a:schemeClr>
-            </a:gs>
-            <a:gs pos="100000">
-              <a:schemeClr val="phClr">
-                <a:shade val="20000"/>
-                <a:satMod val="255000"/>
-              </a:schemeClr>
-            </a:gs>
-          </a:gsLst>
-          <a:path path="circle">
-            <a:fillToRect l="50000" t="-80000" r="50000" b="180000"/>
-          </a:path>
-        </a:gradFill>
-        <a:gradFill rotWithShape="1">
-          <a:gsLst>
-            <a:gs pos="0">
-              <a:schemeClr val="phClr">
-                <a:tint val="80000"/>
-                <a:satMod val="300000"/>
-              </a:schemeClr>
-            </a:gs>
-            <a:gs pos="100000">
-              <a:schemeClr val="phClr">
-                <a:shade val="30000"/>
-                <a:satMod val="200000"/>
-              </a:schemeClr>
-            </a:gs>
-          </a:gsLst>
-          <a:path path="circle">
-            <a:fillToRect l="50000" t="50000" r="50000" b="50000"/>
-          </a:path>
-        </a:gradFill>
-      </a:bgFillStyleLst>
-    </a:fmtScheme>
-  </a:themeElements>
-  <a:objectDefaults>
-    <a:spDef>
-      <a:spPr/>
-      <a:bodyPr/>
-      <a:lstStyle/>
-      <a:style>
-        <a:lnRef idx="1">
-          <a:schemeClr val="accent1"/>
-        </a:lnRef>
-        <a:fillRef idx="3">
-          <a:schemeClr val="accent1"/>
-        </a:fillRef>
-        <a:effectRef idx="2">
-          <a:schemeClr val="accent1"/>
-        </a:effectRef>
-        <a:fontRef idx="minor">
-          <a:schemeClr val="lt1"/>
-        </a:fontRef>
-      </a:style>
-    </a:spDef>
-    <a:lnDef>
-      <a:spPr/>
-      <a:bodyPr/>
-      <a:lstStyle/>
-      <a:style>
-        <a:lnRef idx="2">
-          <a:schemeClr val="accent1"/>
-        </a:lnRef>
-        <a:fillRef idx="0">
-          <a:schemeClr val="accent1"/>
-        </a:fillRef>
-        <a:effectRef idx="1">
-          <a:schemeClr val="accent1"/>
-        </a:effectRef>
-        <a:fontRef idx="minor">
-          <a:schemeClr val="tx1"/>
-        </a:fontRef>
-      </a:style>
-    </a:lnDef>
-  </a:objectDefaults>
-  <a:extraClrSchemeLst/>
-</a:theme>
 </file>
</xml_diff>

<commit_message>
Updated use cases on SRS, Added references to activity diagrams
</commit_message>
<xml_diff>
--- a/SDD.docx
+++ b/SDD.docx
@@ -459,7 +459,7 @@
       </w:tblPr>
       <w:tblGrid>
         <w:gridCol w:w="2977"/>
-        <w:gridCol w:w="4790"/>
+        <w:gridCol w:w="4789"/>
       </w:tblGrid>
       <w:tr>
         <w:trPr/>
@@ -483,7 +483,7 @@
         </w:tc>
         <w:tc>
           <w:tcPr>
-            <w:tcW w:w="4790" w:type="dxa"/>
+            <w:tcW w:w="4789" w:type="dxa"/>
             <w:tcBorders/>
             <w:shd w:fill="auto" w:val="clear"/>
           </w:tcPr>
@@ -529,7 +529,7 @@
         </w:tc>
         <w:tc>
           <w:tcPr>
-            <w:tcW w:w="4790" w:type="dxa"/>
+            <w:tcW w:w="4789" w:type="dxa"/>
             <w:tcBorders/>
             <w:shd w:fill="auto" w:val="clear"/>
           </w:tcPr>
@@ -576,7 +576,7 @@
         </w:tc>
         <w:tc>
           <w:tcPr>
-            <w:tcW w:w="4790" w:type="dxa"/>
+            <w:tcW w:w="4789" w:type="dxa"/>
             <w:tcBorders/>
             <w:shd w:fill="auto" w:val="clear"/>
           </w:tcPr>
@@ -609,16 +609,16 @@
           <w:color w:val="FFFFFF"/>
         </w:rPr>
       </w:pPr>
-      <w:bookmarkStart w:id="0" w:name="_Toc113291685"/>
-      <w:bookmarkStart w:id="1" w:name="_Toc111117822"/>
+      <w:bookmarkStart w:id="0" w:name="_Toc107858829"/>
+      <w:bookmarkStart w:id="1" w:name="_Toc108287587"/>
       <w:bookmarkStart w:id="2" w:name="_Toc111014886"/>
-      <w:bookmarkStart w:id="3" w:name="_Toc108287587"/>
-      <w:bookmarkStart w:id="4" w:name="_Toc107858829"/>
-      <w:bookmarkStart w:id="5" w:name="_Toc346508952"/>
-      <w:bookmarkStart w:id="6" w:name="_Toc346508722"/>
+      <w:bookmarkStart w:id="3" w:name="_Toc111117822"/>
+      <w:bookmarkStart w:id="4" w:name="_Toc113291685"/>
+      <w:bookmarkStart w:id="5" w:name="_Toc346509227"/>
+      <w:bookmarkStart w:id="6" w:name="_Toc344877432"/>
       <w:bookmarkStart w:id="7" w:name="_Toc344879822"/>
-      <w:bookmarkStart w:id="8" w:name="_Toc344877432"/>
-      <w:bookmarkStart w:id="9" w:name="_Toc346509227"/>
+      <w:bookmarkStart w:id="8" w:name="_Toc346508722"/>
+      <w:bookmarkStart w:id="9" w:name="_Toc346508952"/>
       <w:bookmarkEnd w:id="5"/>
       <w:bookmarkEnd w:id="6"/>
       <w:bookmarkEnd w:id="7"/>
@@ -1235,7 +1235,7 @@
           <w:bottom w:val="single" w:sz="4" w:space="1" w:color="000000"/>
           <w:right w:val="single" w:sz="4" w:space="4" w:color="000000"/>
         </w:pBdr>
-        <w:shd w:fill="4C4C4C" w:val="clear"/>
+        <w:shd w:val="clear" w:fill="4C4C4C"/>
         <w:jc w:val="center"/>
         <w:rPr>
           <w:rFonts w:ascii="Arial" w:hAnsi="Arial"/>
@@ -1276,7 +1276,7 @@
         <w:gridCol w:w="1170"/>
         <w:gridCol w:w="1949"/>
         <w:gridCol w:w="4252"/>
-        <w:gridCol w:w="1985"/>
+        <w:gridCol w:w="1984"/>
       </w:tblGrid>
       <w:tr>
         <w:trPr>
@@ -1365,7 +1365,7 @@
         </w:tc>
         <w:tc>
           <w:tcPr>
-            <w:tcW w:w="1985" w:type="dxa"/>
+            <w:tcW w:w="1984" w:type="dxa"/>
             <w:tcBorders>
               <w:top w:val="single" w:sz="12" w:space="0" w:color="000000"/>
               <w:left w:val="single" w:sz="6" w:space="0" w:color="000000"/>
@@ -1505,7 +1505,7 @@
         </w:tc>
         <w:tc>
           <w:tcPr>
-            <w:tcW w:w="1985" w:type="dxa"/>
+            <w:tcW w:w="1984" w:type="dxa"/>
             <w:tcBorders>
               <w:top w:val="single" w:sz="6" w:space="0" w:color="000000"/>
               <w:left w:val="single" w:sz="6" w:space="0" w:color="000000"/>
@@ -1541,23 +1541,6 @@
     </w:p>
     <w:p>
       <w:pPr>
-        <w:pStyle w:val="Heading1"/>
-        <w:numPr>
-          <w:ilvl w:val="0"/>
-          <w:numId w:val="0"/>
-        </w:numPr>
-        <w:spacing w:before="0" w:after="240"/>
-        <w:rPr/>
-      </w:pPr>
-      <w:r>
-        <w:rPr/>
-      </w:r>
-      <w:bookmarkStart w:id="11" w:name="_Toc108287589"/>
-      <w:bookmarkStart w:id="12" w:name="_Toc108287589"/>
-      <w:bookmarkEnd w:id="12"/>
-    </w:p>
-    <w:p>
-      <w:pPr>
         <w:sectPr>
           <w:headerReference w:type="default" r:id="rId3"/>
           <w:footerReference w:type="default" r:id="rId4"/>
@@ -1581,14 +1564,17 @@
       <w:r>
         <w:rPr/>
       </w:r>
-      <w:bookmarkStart w:id="13" w:name="__RefHeading___Toc742_3150070887"/>
+      <w:bookmarkStart w:id="11" w:name="__RefHeading___Toc742_3150070887"/>
+      <w:bookmarkStart w:id="12" w:name="_Toc111014888"/>
+      <w:bookmarkStart w:id="13" w:name="_Toc111117824"/>
       <w:bookmarkStart w:id="14" w:name="_Toc1082875891"/>
-      <w:bookmarkStart w:id="15" w:name="_Toc111117824"/>
-      <w:bookmarkStart w:id="16" w:name="_Toc111014888"/>
-      <w:bookmarkStart w:id="17" w:name="__RefHeading___Toc742_3150070887"/>
-      <w:bookmarkStart w:id="18" w:name="_Toc1082875891"/>
-      <w:bookmarkStart w:id="19" w:name="_Toc111117824"/>
-      <w:bookmarkStart w:id="20" w:name="_Toc111014888"/>
+      <w:bookmarkStart w:id="15" w:name="_Toc108287589"/>
+      <w:bookmarkStart w:id="16" w:name="__RefHeading___Toc742_3150070887"/>
+      <w:bookmarkStart w:id="17" w:name="_Toc111014888"/>
+      <w:bookmarkStart w:id="18" w:name="_Toc111117824"/>
+      <w:bookmarkStart w:id="19" w:name="_Toc1082875891"/>
+      <w:bookmarkStart w:id="20" w:name="_Toc108287589"/>
+      <w:bookmarkEnd w:id="16"/>
       <w:bookmarkEnd w:id="17"/>
       <w:bookmarkEnd w:id="18"/>
       <w:bookmarkEnd w:id="19"/>
@@ -1607,7 +1593,7 @@
           <w:bottom w:val="single" w:sz="4" w:space="1" w:color="000000"/>
           <w:right w:val="single" w:sz="4" w:space="4" w:color="000000"/>
         </w:pBdr>
-        <w:shd w:fill="4C4C4C" w:val="clear"/>
+        <w:shd w:val="clear" w:fill="4C4C4C"/>
         <w:spacing w:before="0" w:after="240"/>
         <w:ind w:left="431" w:right="0" w:hanging="431"/>
         <w:jc w:val="center"/>
@@ -1644,8 +1630,31 @@
       </w:pPr>
       <w:r>
         <w:rPr/>
+        <w:tab/>
+      </w:r>
+      <w:r>
+        <w:rPr/>
+        <w:t>(See Use Case 3 in the SRS)</w:t>
+      </w:r>
+    </w:p>
+    <w:p>
+      <w:pPr>
+        <w:pStyle w:val="Normal"/>
+        <w:rPr/>
+      </w:pPr>
+      <w:r>
+        <w:rPr/>
+      </w:r>
+    </w:p>
+    <w:p>
+      <w:pPr>
+        <w:pStyle w:val="Normal"/>
+        <w:rPr/>
+      </w:pPr>
+      <w:r>
+        <w:rPr/>
         <w:drawing>
-          <wp:anchor behindDoc="0" distT="0" distB="0" distL="0" distR="0" simplePos="0" locked="0" layoutInCell="1" allowOverlap="1" relativeHeight="3">
+          <wp:anchor behindDoc="0" distT="0" distB="0" distL="0" distR="0" simplePos="0" locked="0" layoutInCell="1" allowOverlap="1" relativeHeight="2">
             <wp:simplePos x="0" y="0"/>
             <wp:positionH relativeFrom="column">
               <wp:align>center</wp:align>
@@ -2107,24 +2116,6 @@
     </w:p>
     <w:p>
       <w:pPr>
-        <w:pStyle w:val="Normal"/>
-        <w:rPr/>
-      </w:pPr>
-      <w:r>
-        <w:rPr/>
-      </w:r>
-    </w:p>
-    <w:p>
-      <w:pPr>
-        <w:pStyle w:val="Normal"/>
-        <w:rPr/>
-      </w:pPr>
-      <w:r>
-        <w:rPr/>
-      </w:r>
-    </w:p>
-    <w:p>
-      <w:pPr>
         <w:pStyle w:val="Heading2"/>
         <w:numPr>
           <w:ilvl w:val="1"/>
@@ -2134,7 +2125,36 @@
       </w:pPr>
       <w:r>
         <w:rPr/>
-        <w:t>Viewing Item Information</w:t>
+        <w:t xml:space="preserve">Viewing Item Information </w:t>
+      </w:r>
+    </w:p>
+    <w:p>
+      <w:pPr>
+        <w:pStyle w:val="Normal"/>
+        <w:rPr/>
+      </w:pPr>
+      <w:r>
+        <w:rPr/>
+        <w:tab/>
+      </w:r>
+      <w:bookmarkStart w:id="22" w:name="__DdeLink__218_580008477"/>
+      <w:r>
+        <w:rPr/>
+        <w:t>(See Use Case 7 in the SRS)</w:t>
+      </w:r>
+      <w:bookmarkEnd w:id="22"/>
+    </w:p>
+    <w:p>
+      <w:pPr>
+        <w:pStyle w:val="Normal"/>
+        <w:rPr>
+          <w:b w:val="false"/>
+          <w:b w:val="false"/>
+          <w:bCs w:val="false"/>
+        </w:rPr>
+      </w:pPr>
+      <w:r>
+        <w:rPr/>
       </w:r>
     </w:p>
     <w:p>
@@ -2150,7 +2170,7 @@
       <w:r>
         <w:rPr/>
         <w:drawing>
-          <wp:anchor behindDoc="0" distT="0" distB="0" distL="0" distR="0" simplePos="0" locked="0" layoutInCell="1" allowOverlap="1" relativeHeight="4">
+          <wp:anchor behindDoc="0" distT="0" distB="0" distL="0" distR="0" simplePos="0" locked="0" layoutInCell="1" allowOverlap="1" relativeHeight="3">
             <wp:simplePos x="0" y="0"/>
             <wp:positionH relativeFrom="column">
               <wp:posOffset>0</wp:posOffset>
@@ -2378,51 +2398,6 @@
     </w:p>
     <w:p>
       <w:pPr>
-        <w:pStyle w:val="Normal"/>
-        <w:rPr/>
-      </w:pPr>
-      <w:r>
-        <w:rPr/>
-      </w:r>
-    </w:p>
-    <w:p>
-      <w:pPr>
-        <w:pStyle w:val="Normal"/>
-        <w:rPr/>
-      </w:pPr>
-      <w:r>
-        <w:rPr/>
-      </w:r>
-    </w:p>
-    <w:p>
-      <w:pPr>
-        <w:pStyle w:val="Normal"/>
-        <w:rPr/>
-      </w:pPr>
-      <w:r>
-        <w:rPr/>
-      </w:r>
-    </w:p>
-    <w:p>
-      <w:pPr>
-        <w:pStyle w:val="Normal"/>
-        <w:rPr/>
-      </w:pPr>
-      <w:r>
-        <w:rPr/>
-      </w:r>
-    </w:p>
-    <w:p>
-      <w:pPr>
-        <w:pStyle w:val="Normal"/>
-        <w:rPr/>
-      </w:pPr>
-      <w:r>
-        <w:rPr/>
-      </w:r>
-    </w:p>
-    <w:p>
-      <w:pPr>
         <w:pStyle w:val="Heading2"/>
         <w:numPr>
           <w:ilvl w:val="1"/>
@@ -2442,6 +2417,24 @@
       </w:pPr>
       <w:r>
         <w:rPr/>
+        <w:tab/>
+      </w:r>
+      <w:r>
+        <w:rPr/>
+        <w:t>(See Use Case 6 in the SRS)</w:t>
+      </w:r>
+      <w:r>
+        <w:rPr/>
+        <w:tab/>
+      </w:r>
+    </w:p>
+    <w:p>
+      <w:pPr>
+        <w:pStyle w:val="Normal"/>
+        <w:rPr/>
+      </w:pPr>
+      <w:r>
+        <w:rPr/>
       </w:r>
     </w:p>
     <w:p>
@@ -2453,7 +2446,7 @@
       <w:r>
         <w:rPr/>
         <w:drawing>
-          <wp:anchor behindDoc="0" distT="0" distB="0" distL="0" distR="0" simplePos="0" locked="0" layoutInCell="1" allowOverlap="1" relativeHeight="5">
+          <wp:anchor behindDoc="0" distT="0" distB="0" distL="0" distR="0" simplePos="0" locked="0" layoutInCell="1" allowOverlap="1" relativeHeight="4">
             <wp:simplePos x="0" y="0"/>
             <wp:positionH relativeFrom="column">
               <wp:align>center</wp:align>
@@ -2912,14 +2905,14 @@
           <w:bottom w:val="single" w:sz="4" w:space="1" w:color="000000"/>
           <w:right w:val="single" w:sz="4" w:space="4" w:color="000000"/>
         </w:pBdr>
-        <w:shd w:fill="4C4C4C" w:val="clear"/>
+        <w:shd w:val="clear" w:fill="4C4C4C"/>
         <w:jc w:val="center"/>
         <w:rPr/>
       </w:pPr>
-      <w:bookmarkStart w:id="22" w:name="__RefHeading___Toc758_3150070887"/>
-      <w:bookmarkStart w:id="23" w:name="_Toc113291696"/>
+      <w:bookmarkStart w:id="23" w:name="__RefHeading___Toc758_3150070887"/>
       <w:bookmarkStart w:id="24" w:name="_Toc439994673"/>
-      <w:bookmarkEnd w:id="22"/>
+      <w:bookmarkStart w:id="25" w:name="_Toc113291696"/>
+      <w:bookmarkEnd w:id="23"/>
       <w:r>
         <w:rPr>
           <w:rFonts w:ascii="Arial" w:hAnsi="Arial"/>
@@ -2927,8 +2920,8 @@
         </w:rPr>
         <w:t>S</w:t>
       </w:r>
-      <w:bookmarkEnd w:id="23"/>
       <w:bookmarkEnd w:id="24"/>
+      <w:bookmarkEnd w:id="25"/>
       <w:r>
         <w:rPr>
           <w:rFonts w:ascii="Arial" w:hAnsi="Arial"/>
@@ -3345,14 +3338,14 @@
           <w:bottom w:val="single" w:sz="4" w:space="1" w:color="000000"/>
           <w:right w:val="single" w:sz="4" w:space="4" w:color="000000"/>
         </w:pBdr>
-        <w:shd w:fill="4C4C4C" w:val="clear"/>
+        <w:shd w:val="clear" w:fill="4C4C4C"/>
         <w:jc w:val="center"/>
         <w:rPr/>
       </w:pPr>
-      <w:bookmarkStart w:id="25" w:name="__RefHeading___Toc774_3150070887"/>
-      <w:bookmarkStart w:id="26" w:name="_Toc113291704"/>
+      <w:bookmarkStart w:id="26" w:name="__RefHeading___Toc774_3150070887"/>
       <w:bookmarkStart w:id="27" w:name="_Toc439994682"/>
-      <w:bookmarkEnd w:id="25"/>
+      <w:bookmarkStart w:id="28" w:name="_Toc113291704"/>
+      <w:bookmarkEnd w:id="26"/>
       <w:r>
         <w:rPr>
           <w:rFonts w:ascii="Arial" w:hAnsi="Arial"/>
@@ -3360,8 +3353,8 @@
         </w:rPr>
         <w:t>B</w:t>
       </w:r>
-      <w:bookmarkEnd w:id="26"/>
       <w:bookmarkEnd w:id="27"/>
+      <w:bookmarkEnd w:id="28"/>
       <w:r>
         <w:rPr>
           <w:rFonts w:ascii="Arial" w:hAnsi="Arial"/>
@@ -3470,7 +3463,7 @@
     </w:r>
     <w:r>
       <w:rPr/>
-      <w:t>iii</w:t>
+      <w:t>ii</w:t>
     </w:r>
     <w:r>
       <w:rPr/>
@@ -3498,11 +3491,7 @@
     </w:pPr>
     <w:r>
       <w:rPr/>
-      <w:t>S</w:t>
-    </w:r>
-    <w:r>
-      <w:rPr/>
-      <w:t>oftware Design Document for Minecraft Item Crafter</w:t>
+      <w:t>Software Design Document for Minecraft Item Crafter</w:t>
       <w:tab/>
       <w:tab/>
       <w:t xml:space="preserve">Page </w:t>
@@ -3797,6 +3786,7 @@
     <w:rPrDefault>
       <w:rPr>
         <w:rFonts w:ascii="Times New Roman" w:hAnsi="Times New Roman" w:eastAsia="Times New Roman" w:cs="Times New Roman"/>
+        <w:sz w:val="20"/>
         <w:lang w:val="en-US" w:eastAsia="en-US" w:bidi="ar-SA"/>
       </w:rPr>
     </w:rPrDefault>
@@ -3809,9 +3799,7 @@
     <w:qFormat/>
     <w:pPr>
       <w:widowControl/>
-      <w:kinsoku w:val="true"/>
-      <w:overflowPunct w:val="true"/>
-      <w:autoSpaceDE w:val="true"/>
+      <w:overflowPunct w:val="false"/>
       <w:bidi w:val="0"/>
       <w:spacing w:lineRule="exact" w:line="240"/>
       <w:jc w:val="left"/>
@@ -4142,6 +4130,42 @@
       <w:sz w:val="22"/>
     </w:rPr>
   </w:style>
+  <w:style w:type="character" w:styleId="ListLabel12">
+    <w:name w:val="ListLabel 12"/>
+    <w:qFormat/>
+    <w:rPr>
+      <w:rFonts w:cs="Arial"/>
+      <w:b w:val="false"/>
+      <w:color w:val="FFFFFF"/>
+      <w:sz w:val="22"/>
+    </w:rPr>
+  </w:style>
+  <w:style w:type="character" w:styleId="ListLabel13">
+    <w:name w:val="ListLabel 13"/>
+    <w:qFormat/>
+    <w:rPr>
+      <w:rFonts w:ascii="Arial" w:hAnsi="Arial" w:cs="Arial"/>
+      <w:b/>
+      <w:bCs/>
+    </w:rPr>
+  </w:style>
+  <w:style w:type="character" w:styleId="ListLabel14">
+    <w:name w:val="ListLabel 14"/>
+    <w:qFormat/>
+    <w:rPr>
+      <w:rFonts w:cs="Arial"/>
+      <w:color w:val="FFFFFF"/>
+    </w:rPr>
+  </w:style>
+  <w:style w:type="character" w:styleId="ListLabel15">
+    <w:name w:val="ListLabel 15"/>
+    <w:qFormat/>
+    <w:rPr>
+      <w:rFonts w:cs="Arial"/>
+      <w:b/>
+      <w:bCs/>
+    </w:rPr>
+  </w:style>
   <w:style w:type="paragraph" w:styleId="Heading">
     <w:name w:val="Heading"/>
     <w:basedOn w:val="Normal"/>

</xml_diff>

<commit_message>
Adding section 3 diagrams to SDD
</commit_message>
<xml_diff>
--- a/SDD.docx
+++ b/SDD.docx
@@ -74,25 +74,7 @@
         <w:rPr>
           <w:sz w:val="60"/>
         </w:rPr>
-        <w:t xml:space="preserve">Software </w:t>
-      </w:r>
-      <w:r>
-        <w:rPr>
-          <w:sz w:val="60"/>
-        </w:rPr>
-        <w:t xml:space="preserve">Design          </w:t>
-      </w:r>
-      <w:r>
-        <w:rPr>
-          <w:sz w:val="60"/>
-        </w:rPr>
-        <w:t xml:space="preserve"> </w:t>
-      </w:r>
-      <w:r>
-        <w:rPr>
-          <w:sz w:val="60"/>
-        </w:rPr>
-        <w:t>Document</w:t>
+        <w:t>Software Design           Document</w:t>
       </w:r>
     </w:p>
     <w:p>
@@ -130,11 +112,7 @@
       </w:pPr>
       <w:r>
         <w:rPr/>
-        <w:t xml:space="preserve">Version </w:t>
-      </w:r>
-      <w:r>
-        <w:rPr/>
-        <w:t>1.0</w:t>
+        <w:t>Version 1.0</w:t>
       </w:r>
     </w:p>
     <w:p>
@@ -178,14 +156,7 @@
           <w:sz w:val="28"/>
           <w:szCs w:val="28"/>
         </w:rPr>
-        <w:t xml:space="preserve"> </w:t>
-      </w:r>
-      <w:r>
-        <w:rPr>
-          <w:sz w:val="28"/>
-          <w:szCs w:val="28"/>
-        </w:rPr>
-        <w:t>The Blondies</w:t>
+        <w:t xml:space="preserve"> The Blondies</w:t>
       </w:r>
     </w:p>
     <w:tbl>
@@ -193,14 +164,13 @@
         <w:tblW w:w="9726" w:type="dxa"/>
         <w:jc w:val="left"/>
         <w:tblInd w:w="0" w:type="dxa"/>
-        <w:tblBorders/>
         <w:tblCellMar>
           <w:top w:w="0" w:type="dxa"/>
           <w:left w:w="108" w:type="dxa"/>
           <w:bottom w:w="0" w:type="dxa"/>
           <w:right w:w="108" w:type="dxa"/>
         </w:tblCellMar>
-        <w:tblLook w:noVBand="0" w:val="01e0" w:noHBand="0" w:lastColumn="1" w:firstColumn="1" w:lastRow="1" w:firstRow="1"/>
+        <w:tblLook w:val="01e0" w:noVBand="0" w:noHBand="0" w:lastColumn="1" w:firstColumn="1" w:lastRow="1" w:firstRow="1"/>
       </w:tblPr>
       <w:tblGrid>
         <w:gridCol w:w="3242"/>
@@ -334,14 +304,12 @@
               <w:jc w:val="center"/>
               <w:rPr/>
             </w:pPr>
-            <w:hyperlink r:id="rId3">
-              <w:r>
-                <w:rPr>
-                  <w:sz w:val="22"/>
-                </w:rPr>
-                <w:t>jacob.vantol@wsu.edu</w:t>
-              </w:r>
-            </w:hyperlink>
+            <w:r>
+              <w:rPr>
+                <w:sz w:val="22"/>
+              </w:rPr>
+              <w:t>jacob.vantol@wsu.edu</w:t>
+            </w:r>
           </w:p>
         </w:tc>
       </w:tr>
@@ -461,14 +429,13 @@
         <w:tblW w:w="7767" w:type="dxa"/>
         <w:jc w:val="left"/>
         <w:tblInd w:w="1809" w:type="dxa"/>
-        <w:tblBorders/>
         <w:tblCellMar>
           <w:top w:w="0" w:type="dxa"/>
           <w:left w:w="108" w:type="dxa"/>
           <w:bottom w:w="0" w:type="dxa"/>
           <w:right w:w="108" w:type="dxa"/>
         </w:tblCellMar>
-        <w:tblLook w:noVBand="0" w:val="01e0" w:noHBand="0" w:lastColumn="1" w:firstColumn="1" w:lastRow="1" w:firstRow="1"/>
+        <w:tblLook w:val="01e0" w:noVBand="0" w:noHBand="0" w:lastColumn="1" w:firstColumn="1" w:lastRow="1" w:firstRow="1"/>
       </w:tblPr>
       <w:tblGrid>
         <w:gridCol w:w="2977"/>
@@ -620,37 +587,38 @@
         <w:rPr/>
       </w:pPr>
       <w:bookmarkStart w:id="0" w:name="_Toc113291685"/>
-      <w:bookmarkStart w:id="1" w:name="_Toc111117822"/>
-      <w:bookmarkStart w:id="2" w:name="_Toc111014886"/>
-      <w:bookmarkStart w:id="3" w:name="_Toc108287587"/>
-      <w:bookmarkStart w:id="4" w:name="_Toc107858829"/>
+      <w:bookmarkStart w:id="1" w:name="_Toc344877432"/>
+      <w:bookmarkStart w:id="2" w:name="_Toc344879822"/>
+      <w:bookmarkStart w:id="3" w:name="_Toc346508722"/>
+      <w:bookmarkStart w:id="4" w:name="_Toc346508952"/>
       <w:bookmarkStart w:id="5" w:name="_Toc346509227"/>
-      <w:bookmarkStart w:id="6" w:name="_Toc346508952"/>
-      <w:bookmarkStart w:id="7" w:name="_Toc346508722"/>
-      <w:bookmarkStart w:id="8" w:name="_Toc344879822"/>
-      <w:bookmarkStart w:id="9" w:name="_Toc344877432"/>
+      <w:bookmarkStart w:id="6" w:name="_Toc107858829"/>
+      <w:bookmarkStart w:id="7" w:name="_Toc108287587"/>
+      <w:bookmarkStart w:id="8" w:name="_Toc111014886"/>
+      <w:bookmarkStart w:id="9" w:name="_Toc111117822"/>
+      <w:bookmarkEnd w:id="1"/>
+      <w:bookmarkEnd w:id="2"/>
+      <w:bookmarkEnd w:id="3"/>
+      <w:bookmarkEnd w:id="4"/>
       <w:bookmarkEnd w:id="5"/>
+      <w:r>
+        <w:rPr>
+          <w:rFonts w:ascii="Arial" w:hAnsi="Arial"/>
+          <w:color w:val="FFFFFF"/>
+        </w:rPr>
+        <w:t>Content</w:t>
+      </w:r>
+      <w:bookmarkEnd w:id="0"/>
       <w:bookmarkEnd w:id="6"/>
       <w:bookmarkEnd w:id="7"/>
       <w:bookmarkEnd w:id="8"/>
       <w:bookmarkEnd w:id="9"/>
-      <w:r>
-        <w:rPr>
-          <w:rFonts w:ascii="Arial" w:hAnsi="Arial"/>
-          <w:color w:val="FFFFFF"/>
-        </w:rPr>
-        <w:t>Content</w:t>
-      </w:r>
-      <w:bookmarkEnd w:id="0"/>
-      <w:bookmarkEnd w:id="1"/>
-      <w:bookmarkEnd w:id="2"/>
-      <w:bookmarkEnd w:id="3"/>
-      <w:bookmarkEnd w:id="4"/>
     </w:p>
     <w:p>
       <w:pPr>
         <w:pStyle w:val="Contents1"/>
         <w:tabs>
+          <w:tab w:val="clear" w:pos="720"/>
           <w:tab w:val="right" w:pos="9350" w:leader="dot"/>
         </w:tabs>
         <w:rPr>
@@ -677,6 +645,7 @@
       <w:pPr>
         <w:pStyle w:val="Contents1"/>
         <w:tabs>
+          <w:tab w:val="clear" w:pos="720"/>
           <w:tab w:val="left" w:pos="480" w:leader="none"/>
           <w:tab w:val="right" w:pos="9350" w:leader="dot"/>
         </w:tabs>
@@ -719,6 +688,7 @@
       <w:pPr>
         <w:pStyle w:val="Contents2"/>
         <w:tabs>
+          <w:tab w:val="clear" w:pos="720"/>
           <w:tab w:val="left" w:pos="960" w:leader="none"/>
           <w:tab w:val="right" w:pos="9350" w:leader="dot"/>
         </w:tabs>
@@ -748,6 +718,7 @@
       <w:pPr>
         <w:pStyle w:val="Contents1"/>
         <w:tabs>
+          <w:tab w:val="clear" w:pos="720"/>
           <w:tab w:val="left" w:pos="480" w:leader="none"/>
           <w:tab w:val="right" w:pos="9350" w:leader="dot"/>
         </w:tabs>
@@ -784,6 +755,7 @@
       <w:pPr>
         <w:pStyle w:val="Contents2"/>
         <w:tabs>
+          <w:tab w:val="clear" w:pos="720"/>
           <w:tab w:val="left" w:pos="960" w:leader="none"/>
           <w:tab w:val="right" w:pos="9350" w:leader="dot"/>
         </w:tabs>
@@ -813,6 +785,7 @@
       <w:pPr>
         <w:pStyle w:val="Contents1"/>
         <w:tabs>
+          <w:tab w:val="clear" w:pos="720"/>
           <w:tab w:val="left" w:pos="480" w:leader="none"/>
           <w:tab w:val="right" w:pos="9350" w:leader="dot"/>
         </w:tabs>
@@ -849,6 +822,7 @@
       <w:pPr>
         <w:pStyle w:val="Contents2"/>
         <w:tabs>
+          <w:tab w:val="clear" w:pos="720"/>
           <w:tab w:val="left" w:pos="960" w:leader="none"/>
           <w:tab w:val="right" w:pos="9350" w:leader="dot"/>
         </w:tabs>
@@ -878,24 +852,102 @@
       <w:pPr>
         <w:pStyle w:val="Contents2"/>
         <w:tabs>
+          <w:tab w:val="clear" w:pos="720"/>
           <w:tab w:val="left" w:pos="960" w:leader="none"/>
           <w:tab w:val="right" w:pos="9350" w:leader="dot"/>
         </w:tabs>
-        <w:ind w:hanging="0"/>
+        <w:rPr/>
+      </w:pPr>
+      <w:r>
+        <w:rPr>
+          <w:rFonts w:ascii="Arial" w:hAnsi="Arial"/>
+        </w:rPr>
+        <w:t>3.</w:t>
+      </w:r>
+      <w:r>
+        <w:rPr>
+          <w:rFonts w:ascii="Arial" w:hAnsi="Arial"/>
+        </w:rPr>
+        <w:t>2</w:t>
+      </w:r>
+      <w:r>
         <w:rPr>
           <w:caps w:val="false"/>
           <w:smallCaps w:val="false"/>
           <w:sz w:val="24"/>
         </w:rPr>
-      </w:pPr>
-      <w:r>
-        <w:rPr/>
+        <w:tab/>
+      </w:r>
+      <w:r>
+        <w:rPr/>
+        <w:tab/>
+        <w:t>5</w:t>
+      </w:r>
+    </w:p>
+    <w:p>
+      <w:pPr>
+        <w:pStyle w:val="Contents2"/>
+        <w:tabs>
+          <w:tab w:val="clear" w:pos="720"/>
+          <w:tab w:val="left" w:pos="960" w:leader="none"/>
+          <w:tab w:val="right" w:pos="9350" w:leader="dot"/>
+        </w:tabs>
+        <w:rPr/>
+      </w:pPr>
+      <w:r>
+        <w:rPr>
+          <w:rFonts w:ascii="Arial" w:hAnsi="Arial"/>
+        </w:rPr>
+        <w:t>3.</w:t>
+      </w:r>
+      <w:r>
+        <w:rPr>
+          <w:rFonts w:ascii="Arial" w:hAnsi="Arial"/>
+        </w:rPr>
+        <w:t>3</w:t>
+      </w:r>
+      <w:r>
+        <w:rPr>
+          <w:caps w:val="false"/>
+          <w:smallCaps w:val="false"/>
+          <w:sz w:val="24"/>
+        </w:rPr>
+        <w:tab/>
+      </w:r>
+      <w:r>
+        <w:rPr/>
+        <w:tab/>
+        <w:t>5</w:t>
+      </w:r>
+    </w:p>
+    <w:p>
+      <w:pPr>
+        <w:pStyle w:val="Contents2"/>
+        <w:tabs>
+          <w:tab w:val="clear" w:pos="720"/>
+          <w:tab w:val="left" w:pos="960" w:leader="none"/>
+          <w:tab w:val="right" w:pos="9350" w:leader="dot"/>
+        </w:tabs>
+        <w:ind w:left="240" w:hanging="0"/>
+        <w:rPr>
+          <w:caps w:val="false"/>
+          <w:smallCaps w:val="false"/>
+          <w:sz w:val="24"/>
+        </w:rPr>
+      </w:pPr>
+      <w:r>
+        <w:rPr>
+          <w:caps w:val="false"/>
+          <w:smallCaps w:val="false"/>
+          <w:sz w:val="24"/>
+        </w:rPr>
       </w:r>
     </w:p>
     <w:p>
       <w:pPr>
         <w:pStyle w:val="Contents1"/>
         <w:tabs>
+          <w:tab w:val="clear" w:pos="720"/>
           <w:tab w:val="left" w:pos="480" w:leader="none"/>
           <w:tab w:val="right" w:pos="9350" w:leader="dot"/>
         </w:tabs>
@@ -908,7 +960,12 @@
         </w:rPr>
       </w:pPr>
       <w:r>
-        <w:rPr/>
+        <w:rPr>
+          <w:b w:val="false"/>
+          <w:caps w:val="false"/>
+          <w:smallCaps w:val="false"/>
+          <w:sz w:val="24"/>
+        </w:rPr>
       </w:r>
     </w:p>
     <w:p>
@@ -1264,27 +1321,19 @@
         <w:tblW w:w="9356" w:type="dxa"/>
         <w:jc w:val="left"/>
         <w:tblInd w:w="108" w:type="dxa"/>
-        <w:tblBorders>
-          <w:top w:val="single" w:sz="12" w:space="0" w:color="000000"/>
-          <w:left w:val="single" w:sz="12" w:space="0" w:color="000000"/>
-          <w:bottom w:val="single" w:sz="6" w:space="0" w:color="000000"/>
-          <w:right w:val="single" w:sz="6" w:space="0" w:color="000000"/>
-          <w:insideH w:val="single" w:sz="6" w:space="0" w:color="000000"/>
-          <w:insideV w:val="single" w:sz="6" w:space="0" w:color="000000"/>
-        </w:tblBorders>
         <w:tblCellMar>
           <w:top w:w="0" w:type="dxa"/>
           <w:left w:w="107" w:type="dxa"/>
           <w:bottom w:w="0" w:type="dxa"/>
           <w:right w:w="108" w:type="dxa"/>
         </w:tblCellMar>
-        <w:tblLook w:noVBand="0" w:val="0000" w:noHBand="0" w:lastColumn="0" w:firstColumn="0" w:lastRow="0" w:firstRow="0"/>
+        <w:tblLook w:val="0000" w:noVBand="0" w:noHBand="0" w:lastColumn="0" w:firstColumn="0" w:lastRow="0" w:firstRow="0"/>
       </w:tblPr>
       <w:tblGrid>
-        <w:gridCol w:w="1170"/>
+        <w:gridCol w:w="1169"/>
         <w:gridCol w:w="1949"/>
-        <w:gridCol w:w="4252"/>
-        <w:gridCol w:w="1984"/>
+        <w:gridCol w:w="4251"/>
+        <w:gridCol w:w="1986"/>
       </w:tblGrid>
       <w:tr>
         <w:trPr>
@@ -1292,14 +1341,12 @@
         </w:trPr>
         <w:tc>
           <w:tcPr>
-            <w:tcW w:w="1170" w:type="dxa"/>
+            <w:tcW w:w="1169" w:type="dxa"/>
             <w:tcBorders>
               <w:top w:val="single" w:sz="12" w:space="0" w:color="000000"/>
               <w:left w:val="single" w:sz="12" w:space="0" w:color="000000"/>
               <w:bottom w:val="single" w:sz="6" w:space="0" w:color="000000"/>
               <w:right w:val="single" w:sz="6" w:space="0" w:color="000000"/>
-              <w:insideH w:val="single" w:sz="6" w:space="0" w:color="000000"/>
-              <w:insideV w:val="single" w:sz="6" w:space="0" w:color="000000"/>
             </w:tcBorders>
             <w:shd w:color="auto" w:fill="auto" w:val="pct10"/>
           </w:tcPr>
@@ -1325,8 +1372,6 @@
               <w:left w:val="single" w:sz="6" w:space="0" w:color="000000"/>
               <w:bottom w:val="single" w:sz="6" w:space="0" w:color="000000"/>
               <w:right w:val="single" w:sz="6" w:space="0" w:color="000000"/>
-              <w:insideH w:val="single" w:sz="6" w:space="0" w:color="000000"/>
-              <w:insideV w:val="single" w:sz="6" w:space="0" w:color="000000"/>
             </w:tcBorders>
             <w:shd w:color="auto" w:fill="auto" w:val="pct10"/>
           </w:tcPr>
@@ -1346,14 +1391,12 @@
         </w:tc>
         <w:tc>
           <w:tcPr>
-            <w:tcW w:w="4252" w:type="dxa"/>
+            <w:tcW w:w="4251" w:type="dxa"/>
             <w:tcBorders>
               <w:top w:val="single" w:sz="12" w:space="0" w:color="000000"/>
               <w:left w:val="single" w:sz="6" w:space="0" w:color="000000"/>
               <w:bottom w:val="single" w:sz="6" w:space="0" w:color="000000"/>
               <w:right w:val="single" w:sz="6" w:space="0" w:color="000000"/>
-              <w:insideH w:val="single" w:sz="6" w:space="0" w:color="000000"/>
-              <w:insideV w:val="single" w:sz="6" w:space="0" w:color="000000"/>
             </w:tcBorders>
             <w:shd w:color="auto" w:fill="auto" w:val="pct10"/>
           </w:tcPr>
@@ -1373,14 +1416,12 @@
         </w:tc>
         <w:tc>
           <w:tcPr>
-            <w:tcW w:w="1984" w:type="dxa"/>
+            <w:tcW w:w="1986" w:type="dxa"/>
             <w:tcBorders>
               <w:top w:val="single" w:sz="12" w:space="0" w:color="000000"/>
               <w:left w:val="single" w:sz="6" w:space="0" w:color="000000"/>
               <w:bottom w:val="single" w:sz="6" w:space="0" w:color="000000"/>
               <w:right w:val="single" w:sz="12" w:space="0" w:color="000000"/>
-              <w:insideH w:val="single" w:sz="6" w:space="0" w:color="000000"/>
-              <w:insideV w:val="single" w:sz="12" w:space="0" w:color="000000"/>
             </w:tcBorders>
             <w:shd w:color="auto" w:fill="auto" w:val="pct10"/>
           </w:tcPr>
@@ -1403,14 +1444,12 @@
         <w:trPr/>
         <w:tc>
           <w:tcPr>
-            <w:tcW w:w="1170" w:type="dxa"/>
+            <w:tcW w:w="1169" w:type="dxa"/>
             <w:tcBorders>
               <w:top w:val="single" w:sz="6" w:space="0" w:color="000000"/>
               <w:left w:val="single" w:sz="12" w:space="0" w:color="000000"/>
               <w:bottom w:val="single" w:sz="12" w:space="0" w:color="000000"/>
               <w:right w:val="single" w:sz="6" w:space="0" w:color="000000"/>
-              <w:insideH w:val="single" w:sz="12" w:space="0" w:color="000000"/>
-              <w:insideV w:val="single" w:sz="6" w:space="0" w:color="000000"/>
             </w:tcBorders>
             <w:shd w:fill="auto" w:val="clear"/>
           </w:tcPr>
@@ -1434,8 +1473,6 @@
               <w:left w:val="single" w:sz="6" w:space="0" w:color="000000"/>
               <w:bottom w:val="single" w:sz="12" w:space="0" w:color="000000"/>
               <w:right w:val="single" w:sz="6" w:space="0" w:color="000000"/>
-              <w:insideH w:val="single" w:sz="12" w:space="0" w:color="000000"/>
-              <w:insideV w:val="single" w:sz="6" w:space="0" w:color="000000"/>
             </w:tcBorders>
             <w:shd w:fill="auto" w:val="clear"/>
           </w:tcPr>
@@ -1466,6 +1503,8 @@
               <w:spacing w:before="60" w:after="60"/>
               <w:rPr>
                 <w:b w:val="false"/>
+                <w:b w:val="false"/>
+                <w:i w:val="false"/>
                 <w:i w:val="false"/>
                 <w:caps w:val="false"/>
                 <w:smallCaps w:val="false"/>
@@ -1480,14 +1519,12 @@
         </w:tc>
         <w:tc>
           <w:tcPr>
-            <w:tcW w:w="4252" w:type="dxa"/>
+            <w:tcW w:w="4251" w:type="dxa"/>
             <w:tcBorders>
               <w:top w:val="single" w:sz="6" w:space="0" w:color="000000"/>
               <w:left w:val="single" w:sz="6" w:space="0" w:color="000000"/>
               <w:bottom w:val="single" w:sz="12" w:space="0" w:color="000000"/>
               <w:right w:val="single" w:sz="6" w:space="0" w:color="000000"/>
-              <w:insideH w:val="single" w:sz="12" w:space="0" w:color="000000"/>
-              <w:insideV w:val="single" w:sz="6" w:space="0" w:color="000000"/>
             </w:tcBorders>
             <w:shd w:fill="auto" w:val="clear"/>
           </w:tcPr>
@@ -1505,50 +1542,18 @@
                 <w:smallCaps w:val="false"/>
                 <w:spacing w:val="0"/>
               </w:rPr>
-              <w:t xml:space="preserve">The initial draft for the SDD. </w:t>
-            </w:r>
-            <w:r>
-              <w:rPr>
-                <w:b w:val="false"/>
-                <w:i w:val="false"/>
-                <w:caps w:val="false"/>
-                <w:smallCaps w:val="false"/>
-                <w:spacing w:val="0"/>
-              </w:rPr>
-              <w:t xml:space="preserve">Includes designs </w:t>
-            </w:r>
-            <w:r>
-              <w:rPr>
-                <w:b w:val="false"/>
-                <w:i w:val="false"/>
-                <w:caps w:val="false"/>
-                <w:smallCaps w:val="false"/>
-                <w:spacing w:val="0"/>
-              </w:rPr>
-              <w:t xml:space="preserve">for Minecraft Item Crafter </w:t>
-            </w:r>
-            <w:r>
-              <w:rPr>
-                <w:b w:val="false"/>
-                <w:i w:val="false"/>
-                <w:caps w:val="false"/>
-                <w:smallCaps w:val="false"/>
-                <w:spacing w:val="0"/>
-              </w:rPr>
-              <w:t>1.0</w:t>
+              <w:t>The initial draft for the SDD. Includes designs for Minecraft Item Crafter 1.0</w:t>
             </w:r>
           </w:p>
         </w:tc>
         <w:tc>
           <w:tcPr>
-            <w:tcW w:w="1984" w:type="dxa"/>
+            <w:tcW w:w="1986" w:type="dxa"/>
             <w:tcBorders>
               <w:top w:val="single" w:sz="6" w:space="0" w:color="000000"/>
               <w:left w:val="single" w:sz="6" w:space="0" w:color="000000"/>
               <w:bottom w:val="single" w:sz="12" w:space="0" w:color="000000"/>
               <w:right w:val="single" w:sz="12" w:space="0" w:color="000000"/>
-              <w:insideH w:val="single" w:sz="12" w:space="0" w:color="000000"/>
-              <w:insideV w:val="single" w:sz="12" w:space="0" w:color="000000"/>
             </w:tcBorders>
             <w:shd w:fill="auto" w:val="clear"/>
           </w:tcPr>
@@ -1560,23 +1565,7 @@
             </w:pPr>
             <w:r>
               <w:rPr/>
-              <w:t>11</w:t>
-            </w:r>
-            <w:r>
-              <w:rPr/>
-              <w:t>/</w:t>
-            </w:r>
-            <w:r>
-              <w:rPr/>
-              <w:t>08</w:t>
-            </w:r>
-            <w:r>
-              <w:rPr/>
-              <w:t>/</w:t>
-            </w:r>
-            <w:r>
-              <w:rPr/>
-              <w:t>19</w:t>
+              <w:t>11/08/19</w:t>
             </w:r>
           </w:p>
         </w:tc>
@@ -1610,35 +1599,9 @@
     </w:p>
     <w:p>
       <w:pPr>
-        <w:pStyle w:val="Heading1"/>
-        <w:numPr>
-          <w:ilvl w:val="0"/>
-          <w:numId w:val="0"/>
-        </w:numPr>
-        <w:spacing w:before="0" w:after="240"/>
-        <w:rPr>
-          <w:rFonts w:ascii="Arial" w:hAnsi="Arial"/>
-          <w:b w:val="false"/>
-          <w:b w:val="false"/>
-          <w:i/>
-          <w:i/>
-          <w:sz w:val="22"/>
-        </w:rPr>
-      </w:pPr>
-      <w:r>
-        <w:rPr>
-          <w:rFonts w:ascii="Arial" w:hAnsi="Arial"/>
-          <w:b w:val="false"/>
-          <w:i/>
-          <w:sz w:val="22"/>
-        </w:rPr>
-      </w:r>
-    </w:p>
-    <w:p>
-      <w:pPr>
         <w:sectPr>
-          <w:headerReference w:type="default" r:id="rId4"/>
-          <w:footerReference w:type="default" r:id="rId5"/>
+          <w:headerReference w:type="default" r:id="rId3"/>
+          <w:footerReference w:type="default" r:id="rId4"/>
           <w:type w:val="nextPage"/>
           <w:pgSz w:w="12240" w:h="15840"/>
           <w:pgMar w:left="1440" w:right="1440" w:header="720" w:top="1440" w:footer="720" w:bottom="1440" w:gutter="0"/>
@@ -1654,27 +1617,19 @@
           <w:numId w:val="0"/>
         </w:numPr>
         <w:spacing w:before="0" w:after="240"/>
-        <w:jc w:val="both"/>
-        <w:rPr>
-          <w:rFonts w:ascii="Arial" w:hAnsi="Arial"/>
-          <w:b w:val="false"/>
-          <w:b w:val="false"/>
-          <w:i/>
-          <w:i/>
-          <w:sz w:val="22"/>
-        </w:rPr>
-      </w:pPr>
-      <w:r>
-        <w:rPr/>
-      </w:r>
-      <w:bookmarkStart w:id="13" w:name="_Toc108287589"/>
-      <w:bookmarkStart w:id="14" w:name="__RefHeading___Toc742_3150070887"/>
+        <w:rPr/>
+      </w:pPr>
+      <w:r>
+        <w:rPr/>
+      </w:r>
+      <w:bookmarkStart w:id="13" w:name="__RefHeading___Toc742_3150070887"/>
+      <w:bookmarkStart w:id="14" w:name="_Toc111014888"/>
       <w:bookmarkStart w:id="15" w:name="_Toc111117824"/>
-      <w:bookmarkStart w:id="16" w:name="_Toc111014888"/>
-      <w:bookmarkStart w:id="17" w:name="_Toc108287589"/>
-      <w:bookmarkStart w:id="18" w:name="__RefHeading___Toc742_3150070887"/>
+      <w:bookmarkStart w:id="16" w:name="_Toc1082875891"/>
+      <w:bookmarkStart w:id="17" w:name="__RefHeading___Toc742_3150070887"/>
+      <w:bookmarkStart w:id="18" w:name="_Toc111014888"/>
       <w:bookmarkStart w:id="19" w:name="_Toc111117824"/>
-      <w:bookmarkStart w:id="20" w:name="_Toc111014888"/>
+      <w:bookmarkStart w:id="20" w:name="_Toc1082875891"/>
       <w:bookmarkEnd w:id="17"/>
       <w:bookmarkEnd w:id="18"/>
       <w:bookmarkEnd w:id="19"/>
@@ -2150,8 +2105,8 @@
         <w:rPr/>
       </w:pPr>
       <w:bookmarkStart w:id="22" w:name="__RefHeading___Toc758_3150070887"/>
-      <w:bookmarkStart w:id="23" w:name="_Toc113291696"/>
-      <w:bookmarkStart w:id="24" w:name="_Toc439994673"/>
+      <w:bookmarkStart w:id="23" w:name="_Toc439994673"/>
+      <w:bookmarkStart w:id="24" w:name="_Toc113291696"/>
       <w:bookmarkEnd w:id="22"/>
       <w:r>
         <w:rPr>
@@ -2182,7 +2137,9 @@
         </w:rPr>
       </w:pPr>
       <w:r>
-        <w:rPr/>
+        <w:rPr>
+          <w:rFonts w:ascii="Arial" w:hAnsi="Arial"/>
+        </w:rPr>
       </w:r>
     </w:p>
     <w:p>
@@ -2581,8 +2538,8 @@
         <w:rPr/>
       </w:pPr>
       <w:bookmarkStart w:id="25" w:name="__RefHeading___Toc774_3150070887"/>
-      <w:bookmarkStart w:id="26" w:name="_Toc113291704"/>
-      <w:bookmarkStart w:id="27" w:name="_Toc439994682"/>
+      <w:bookmarkStart w:id="26" w:name="_Toc439994682"/>
+      <w:bookmarkStart w:id="27" w:name="_Toc113291704"/>
       <w:bookmarkEnd w:id="25"/>
       <w:r>
         <w:rPr>
@@ -2613,11 +2570,303 @@
       </w:pPr>
       <w:r>
         <w:rPr/>
+        <w:t xml:space="preserve">Querying </w:t>
+      </w:r>
+      <w:r>
+        <w:rPr>
+          <w:rFonts w:eastAsia="Times New Roman" w:cs="Times"/>
+          <w:b/>
+          <w:bCs/>
+          <w:color w:val="auto"/>
+          <w:kern w:val="0"/>
+          <w:sz w:val="28"/>
+          <w:szCs w:val="28"/>
+          <w:lang w:val="en-US" w:eastAsia="en-US" w:bidi="he-IL"/>
+        </w:rPr>
+        <w:t xml:space="preserve">Database with </w:t>
+      </w:r>
+      <w:r>
+        <w:rPr/>
+        <w:t xml:space="preserve">Recipe from </w:t>
+      </w:r>
+      <w:r>
+        <w:rPr>
+          <w:rFonts w:eastAsia="Times New Roman" w:cs="Times"/>
+          <w:b/>
+          <w:bCs/>
+          <w:color w:val="auto"/>
+          <w:kern w:val="0"/>
+          <w:sz w:val="28"/>
+          <w:szCs w:val="28"/>
+          <w:lang w:val="en-US" w:eastAsia="en-US" w:bidi="he-IL"/>
+        </w:rPr>
+        <w:t>Crafting Table</w:t>
+      </w:r>
+    </w:p>
+    <w:p>
+      <w:pPr>
+        <w:pStyle w:val="Normal"/>
+        <w:spacing w:before="280" w:after="280"/>
+        <w:rPr/>
+      </w:pPr>
+      <w:r>
+        <w:drawing>
+          <wp:anchor behindDoc="0" distT="0" distB="0" distL="0" distR="0" simplePos="0" locked="0" layoutInCell="1" allowOverlap="1" relativeHeight="3">
+            <wp:simplePos x="0" y="0"/>
+            <wp:positionH relativeFrom="column">
+              <wp:align>center</wp:align>
+            </wp:positionH>
+            <wp:positionV relativeFrom="paragraph">
+              <wp:posOffset>635</wp:posOffset>
+            </wp:positionV>
+            <wp:extent cx="4324350" cy="2686050"/>
+            <wp:effectExtent l="0" t="0" r="0" b="0"/>
+            <wp:wrapSquare wrapText="largest"/>
+            <wp:docPr id="2" name="Image1" descr=""/>
+            <wp:cNvGraphicFramePr>
+              <a:graphicFrameLocks xmlns:a="http://schemas.openxmlformats.org/drawingml/2006/main" noChangeAspect="1"/>
+            </wp:cNvGraphicFramePr>
+            <a:graphic xmlns:a="http://schemas.openxmlformats.org/drawingml/2006/main">
+              <a:graphicData uri="http://schemas.openxmlformats.org/drawingml/2006/picture">
+                <pic:pic xmlns:pic="http://schemas.openxmlformats.org/drawingml/2006/picture">
+                  <pic:nvPicPr>
+                    <pic:cNvPr id="2" name="Image1" descr=""/>
+                    <pic:cNvPicPr>
+                      <a:picLocks noChangeAspect="1" noChangeArrowheads="1"/>
+                    </pic:cNvPicPr>
+                  </pic:nvPicPr>
+                  <pic:blipFill>
+                    <a:blip r:embed="rId5"/>
+                    <a:stretch>
+                      <a:fillRect/>
+                    </a:stretch>
+                  </pic:blipFill>
+                  <pic:spPr bwMode="auto">
+                    <a:xfrm>
+                      <a:off x="0" y="0"/>
+                      <a:ext cx="4324350" cy="2686050"/>
+                    </a:xfrm>
+                    <a:prstGeom prst="rect">
+                      <a:avLst/>
+                    </a:prstGeom>
+                  </pic:spPr>
+                </pic:pic>
+              </a:graphicData>
+            </a:graphic>
+          </wp:anchor>
+        </w:drawing>
+      </w:r>
+      <w:r>
+        <w:rPr>
+          <w:rFonts w:eastAsia="Times New Roman" w:cs="Times"/>
+          <w:b/>
+          <w:bCs/>
+          <w:color w:val="auto"/>
+          <w:kern w:val="0"/>
+          <w:sz w:val="28"/>
+          <w:szCs w:val="28"/>
+          <w:lang w:val="en-US" w:eastAsia="en-US" w:bidi="he-IL"/>
+        </w:rPr>
+        <w:t xml:space="preserve"> </w:t>
+      </w:r>
+      <w:r>
+        <w:br w:type="page"/>
+      </w:r>
+    </w:p>
+    <w:p>
+      <w:pPr>
+        <w:pStyle w:val="Heading2"/>
+        <w:numPr>
+          <w:ilvl w:val="1"/>
+          <w:numId w:val="2"/>
+        </w:numPr>
+        <w:spacing w:before="280" w:after="280"/>
+        <w:rPr/>
+      </w:pPr>
+      <w:r>
+        <w:rPr>
+          <w:rFonts w:eastAsia="Times New Roman" w:cs="Times"/>
+          <w:b/>
+          <w:bCs/>
+          <w:color w:val="auto"/>
+          <w:kern w:val="0"/>
+          <w:sz w:val="28"/>
+          <w:szCs w:val="28"/>
+          <w:lang w:val="en-US" w:eastAsia="en-US" w:bidi="he-IL"/>
+        </w:rPr>
+        <w:t>Querying Database with Selected Item</w:t>
+      </w:r>
+    </w:p>
+    <w:p>
+      <w:pPr>
+        <w:pStyle w:val="Normal"/>
+        <w:spacing w:before="280" w:after="280"/>
+        <w:rPr>
+          <w:rFonts w:ascii="Times" w:hAnsi="Times" w:eastAsia="Times New Roman" w:cs="Times"/>
+          <w:b/>
+          <w:b/>
+          <w:bCs/>
+          <w:color w:val="auto"/>
+          <w:kern w:val="0"/>
+          <w:sz w:val="28"/>
+          <w:szCs w:val="28"/>
+          <w:lang w:val="en-US" w:eastAsia="en-US" w:bidi="he-IL"/>
+        </w:rPr>
+      </w:pPr>
+      <w:r>
+        <w:rPr/>
+        <w:drawing>
+          <wp:anchor behindDoc="0" distT="0" distB="0" distL="0" distR="0" simplePos="0" locked="0" layoutInCell="1" allowOverlap="1" relativeHeight="4">
+            <wp:simplePos x="0" y="0"/>
+            <wp:positionH relativeFrom="column">
+              <wp:align>center</wp:align>
+            </wp:positionH>
+            <wp:positionV relativeFrom="paragraph">
+              <wp:posOffset>635</wp:posOffset>
+            </wp:positionV>
+            <wp:extent cx="1866900" cy="2381250"/>
+            <wp:effectExtent l="0" t="0" r="0" b="0"/>
+            <wp:wrapSquare wrapText="largest"/>
+            <wp:docPr id="3" name="Image2" descr=""/>
+            <wp:cNvGraphicFramePr>
+              <a:graphicFrameLocks xmlns:a="http://schemas.openxmlformats.org/drawingml/2006/main" noChangeAspect="1"/>
+            </wp:cNvGraphicFramePr>
+            <a:graphic xmlns:a="http://schemas.openxmlformats.org/drawingml/2006/main">
+              <a:graphicData uri="http://schemas.openxmlformats.org/drawingml/2006/picture">
+                <pic:pic xmlns:pic="http://schemas.openxmlformats.org/drawingml/2006/picture">
+                  <pic:nvPicPr>
+                    <pic:cNvPr id="3" name="Image2" descr=""/>
+                    <pic:cNvPicPr>
+                      <a:picLocks noChangeAspect="1" noChangeArrowheads="1"/>
+                    </pic:cNvPicPr>
+                  </pic:nvPicPr>
+                  <pic:blipFill>
+                    <a:blip r:embed="rId6"/>
+                    <a:stretch>
+                      <a:fillRect/>
+                    </a:stretch>
+                  </pic:blipFill>
+                  <pic:spPr bwMode="auto">
+                    <a:xfrm>
+                      <a:off x="0" y="0"/>
+                      <a:ext cx="1866900" cy="2381250"/>
+                    </a:xfrm>
+                    <a:prstGeom prst="rect">
+                      <a:avLst/>
+                    </a:prstGeom>
+                  </pic:spPr>
+                </pic:pic>
+              </a:graphicData>
+            </a:graphic>
+          </wp:anchor>
+        </w:drawing>
+      </w:r>
+      <w:r>
+        <w:br w:type="page"/>
+      </w:r>
+    </w:p>
+    <w:p>
+      <w:pPr>
+        <w:pStyle w:val="Heading2"/>
+        <w:numPr>
+          <w:ilvl w:val="1"/>
+          <w:numId w:val="2"/>
+        </w:numPr>
+        <w:spacing w:before="280" w:after="280"/>
+        <w:rPr>
+          <w:rFonts w:ascii="Times" w:hAnsi="Times" w:eastAsia="Times New Roman" w:cs="Times"/>
+          <w:b/>
+          <w:b/>
+          <w:bCs/>
+          <w:color w:val="auto"/>
+          <w:kern w:val="0"/>
+          <w:sz w:val="28"/>
+          <w:szCs w:val="28"/>
+          <w:lang w:val="en-US" w:eastAsia="en-US" w:bidi="he-IL"/>
+        </w:rPr>
+      </w:pPr>
+      <w:r>
+        <w:rPr>
+          <w:rFonts w:eastAsia="Times New Roman" w:cs="Times"/>
+          <w:b/>
+          <w:bCs/>
+          <w:color w:val="auto"/>
+          <w:kern w:val="0"/>
+          <w:sz w:val="28"/>
+          <w:szCs w:val="28"/>
+          <w:lang w:val="en-US" w:eastAsia="en-US" w:bidi="he-IL"/>
+        </w:rPr>
+        <w:t>Website-User Interaction</w:t>
+      </w:r>
+    </w:p>
+    <w:p>
+      <w:pPr>
+        <w:pStyle w:val="Normal"/>
+        <w:spacing w:before="280" w:after="280"/>
+        <w:rPr>
+          <w:rFonts w:ascii="Times" w:hAnsi="Times" w:eastAsia="Times New Roman" w:cs="Times"/>
+          <w:b/>
+          <w:b/>
+          <w:bCs/>
+          <w:color w:val="auto"/>
+          <w:kern w:val="0"/>
+          <w:sz w:val="28"/>
+          <w:szCs w:val="28"/>
+          <w:lang w:val="en-US" w:eastAsia="en-US" w:bidi="he-IL"/>
+        </w:rPr>
+      </w:pPr>
+      <w:r>
+        <w:rPr/>
+        <w:drawing>
+          <wp:anchor behindDoc="0" distT="0" distB="0" distL="0" distR="0" simplePos="0" locked="0" layoutInCell="1" allowOverlap="1" relativeHeight="5">
+            <wp:simplePos x="0" y="0"/>
+            <wp:positionH relativeFrom="column">
+              <wp:align>center</wp:align>
+            </wp:positionH>
+            <wp:positionV relativeFrom="paragraph">
+              <wp:posOffset>635</wp:posOffset>
+            </wp:positionV>
+            <wp:extent cx="6126480" cy="2610485"/>
+            <wp:effectExtent l="0" t="0" r="0" b="0"/>
+            <wp:wrapSquare wrapText="largest"/>
+            <wp:docPr id="4" name="Image3" descr=""/>
+            <wp:cNvGraphicFramePr>
+              <a:graphicFrameLocks xmlns:a="http://schemas.openxmlformats.org/drawingml/2006/main" noChangeAspect="1"/>
+            </wp:cNvGraphicFramePr>
+            <a:graphic xmlns:a="http://schemas.openxmlformats.org/drawingml/2006/main">
+              <a:graphicData uri="http://schemas.openxmlformats.org/drawingml/2006/picture">
+                <pic:pic xmlns:pic="http://schemas.openxmlformats.org/drawingml/2006/picture">
+                  <pic:nvPicPr>
+                    <pic:cNvPr id="4" name="Image3" descr=""/>
+                    <pic:cNvPicPr>
+                      <a:picLocks noChangeAspect="1" noChangeArrowheads="1"/>
+                    </pic:cNvPicPr>
+                  </pic:nvPicPr>
+                  <pic:blipFill>
+                    <a:blip r:embed="rId7"/>
+                    <a:stretch>
+                      <a:fillRect/>
+                    </a:stretch>
+                  </pic:blipFill>
+                  <pic:spPr bwMode="auto">
+                    <a:xfrm>
+                      <a:off x="0" y="0"/>
+                      <a:ext cx="6126480" cy="2610485"/>
+                    </a:xfrm>
+                    <a:prstGeom prst="rect">
+                      <a:avLst/>
+                    </a:prstGeom>
+                  </pic:spPr>
+                </pic:pic>
+              </a:graphicData>
+            </a:graphic>
+          </wp:anchor>
+        </w:drawing>
       </w:r>
     </w:p>
     <w:sectPr>
-      <w:headerReference w:type="default" r:id="rId6"/>
-      <w:footerReference w:type="default" r:id="rId7"/>
+      <w:headerReference w:type="default" r:id="rId8"/>
+      <w:footerReference w:type="default" r:id="rId9"/>
       <w:type w:val="nextPage"/>
       <w:pgSz w:w="12240" w:h="15840"/>
       <w:pgMar w:left="1296" w:right="1296" w:header="720" w:top="1440" w:footer="720" w:bottom="1440" w:gutter="0"/>
@@ -2682,19 +2931,8 @@
     </w:r>
     <w:r>
       <w:rPr/>
-      <w:t>Design Document</w:t>
-    </w:r>
-    <w:r>
-      <w:rPr/>
-      <w:t xml:space="preserve"> for </w:t>
-    </w:r>
-    <w:r>
-      <w:rPr/>
-      <w:t xml:space="preserve">Minecraft Item Crafter </w:t>
+      <w:t xml:space="preserve">Design Document for Minecraft Item Crafter </w:t>
       <w:tab/>
-    </w:r>
-    <w:r>
-      <w:rPr/>
       <w:tab/>
       <w:t xml:space="preserve">Page </w:t>
     </w:r>
@@ -2732,6 +2970,7 @@
       </w:pBdr>
       <w:tabs>
         <w:tab w:val="center" w:pos="4680" w:leader="none"/>
+        <w:tab w:val="right" w:pos="9360" w:leader="none"/>
         <w:tab w:val="right" w:pos="9630" w:leader="none"/>
       </w:tabs>
       <w:spacing w:before="360" w:after="0"/>
@@ -2739,22 +2978,7 @@
     </w:pPr>
     <w:r>
       <w:rPr/>
-      <w:t>Softwar</w:t>
-    </w:r>
-    <w:r>
-      <w:rPr/>
-      <w:t>e Design Document</w:t>
-    </w:r>
-    <w:r>
-      <w:rPr/>
-      <w:t xml:space="preserve"> for </w:t>
-    </w:r>
-    <w:r>
-      <w:rPr/>
-      <w:t>Minecraft Item Crafter</w:t>
-    </w:r>
-    <w:r>
-      <w:rPr/>
+      <w:t>Software Design Document for Minecraft Item Crafter</w:t>
       <w:tab/>
       <w:tab/>
       <w:t xml:space="preserve">Page </w:t>
@@ -2773,7 +2997,7 @@
     </w:r>
     <w:r>
       <w:rPr/>
-      <w:t>3</w:t>
+      <w:t>5</w:t>
     </w:r>
     <w:r>
       <w:rPr/>
@@ -2799,6 +3023,8 @@
         <w:ind w:left="432" w:hanging="432"/>
       </w:pPr>
       <w:rPr>
+        <w:sz w:val="22"/>
+        <w:b w:val="false"/>
         <w:rFonts w:cs="Arial"/>
         <w:color w:val="FFFFFF"/>
       </w:rPr>
@@ -2818,7 +3044,7 @@
       <w:rPr>
         <w:b/>
         <w:bCs/>
-        <w:rFonts w:cs="Arial"/>
+        <w:rFonts w:ascii="Arial" w:hAnsi="Arial" w:cs="Arial"/>
       </w:rPr>
     </w:lvl>
     <w:lvl w:ilvl="2">
@@ -3203,12 +3429,12 @@
       <w:jc w:val="left"/>
     </w:pPr>
     <w:rPr>
-      <w:rFonts w:ascii="Times" w:hAnsi="Times" w:cs="Times" w:eastAsia="Times New Roman"/>
+      <w:rFonts w:ascii="Times" w:hAnsi="Times" w:eastAsia="Times New Roman" w:cs="Times"/>
       <w:color w:val="auto"/>
       <w:kern w:val="0"/>
       <w:sz w:val="24"/>
       <w:szCs w:val="24"/>
-      <w:lang w:bidi="he-IL" w:val="en-US" w:eastAsia="en-US"/>
+      <w:lang w:val="en-US" w:eastAsia="en-US" w:bidi="he-IL"/>
     </w:rPr>
   </w:style>
   <w:style w:type="paragraph" w:styleId="Heading1">
@@ -3434,51 +3660,6 @@
       <w:lang w:bidi="he-IL"/>
     </w:rPr>
   </w:style>
-  <w:style w:type="character" w:styleId="ListLabel1">
-    <w:name w:val="ListLabel 1"/>
-    <w:qFormat/>
-    <w:rPr>
-      <w:rFonts w:cs="Arial"/>
-      <w:color w:val="FFFFFF"/>
-    </w:rPr>
-  </w:style>
-  <w:style w:type="character" w:styleId="ListLabel2">
-    <w:name w:val="ListLabel 2"/>
-    <w:qFormat/>
-    <w:rPr>
-      <w:rFonts w:cs="Arial"/>
-      <w:b/>
-      <w:bCs/>
-    </w:rPr>
-  </w:style>
-  <w:style w:type="character" w:styleId="ListLabel3">
-    <w:name w:val="ListLabel 3"/>
-    <w:qFormat/>
-    <w:rPr>
-      <w:rFonts w:cs="Arial"/>
-    </w:rPr>
-  </w:style>
-  <w:style w:type="character" w:styleId="ListLabel4">
-    <w:name w:val="ListLabel 4"/>
-    <w:qFormat/>
-    <w:rPr>
-      <w:rFonts w:cs="Courier New"/>
-    </w:rPr>
-  </w:style>
-  <w:style w:type="character" w:styleId="ListLabel5">
-    <w:name w:val="ListLabel 5"/>
-    <w:qFormat/>
-    <w:rPr>
-      <w:rFonts w:cs="Courier New"/>
-    </w:rPr>
-  </w:style>
-  <w:style w:type="character" w:styleId="ListLabel6">
-    <w:name w:val="ListLabel 6"/>
-    <w:qFormat/>
-    <w:rPr>
-      <w:rFonts w:cs="Courier New"/>
-    </w:rPr>
-  </w:style>
   <w:style w:type="character" w:styleId="InternetLink">
     <w:name w:val="Internet Link"/>
     <w:rPr>
@@ -3550,11 +3731,19 @@
       <w:rFonts w:cs="Lohit Devanagari"/>
     </w:rPr>
   </w:style>
+  <w:style w:type="paragraph" w:styleId="HeaderandFooter">
+    <w:name w:val="Header and Footer"/>
+    <w:basedOn w:val="Normal"/>
+    <w:qFormat/>
+    <w:pPr/>
+    <w:rPr/>
+  </w:style>
   <w:style w:type="paragraph" w:styleId="Footer">
     <w:name w:val="Footer"/>
     <w:basedOn w:val="Normal"/>
     <w:pPr>
       <w:tabs>
+        <w:tab w:val="clear" w:pos="720"/>
         <w:tab w:val="center" w:pos="4680" w:leader="none"/>
         <w:tab w:val="right" w:pos="9360" w:leader="none"/>
       </w:tabs>
@@ -3584,6 +3773,7 @@
     <w:basedOn w:val="Normal"/>
     <w:pPr>
       <w:tabs>
+        <w:tab w:val="clear" w:pos="720"/>
         <w:tab w:val="center" w:pos="4680" w:leader="none"/>
         <w:tab w:val="right" w:pos="9360" w:leader="none"/>
       </w:tabs>
@@ -3603,6 +3793,7 @@
     <w:qFormat/>
     <w:pPr>
       <w:tabs>
+        <w:tab w:val="clear" w:pos="720"/>
         <w:tab w:val="left" w:pos="450" w:leader="none"/>
         <w:tab w:val="left" w:pos="1080" w:leader="none"/>
         <w:tab w:val="left" w:pos="1800" w:leader="none"/>
@@ -3659,6 +3850,7 @@
     <w:qFormat/>
     <w:pPr>
       <w:tabs>
+        <w:tab w:val="clear" w:pos="720"/>
         <w:tab w:val="left" w:pos="2520" w:leader="none"/>
       </w:tabs>
       <w:ind w:left="1440" w:hanging="0"/>

</xml_diff>